<commit_message>
Updated resume to 2.5
</commit_message>
<xml_diff>
--- a/assets/resume/Resume_Md-Arafat-Hossain.docx
+++ b/assets/resume/Resume_Md-Arafat-Hossain.docx
@@ -22,24 +22,24 @@
     </w:p>
     <w:p>
       <w:r>
+        <w:t>arafat07.ruet@gmail.com</w:t>
+      </w:r>
+      <w:r>
+        <w:t xml:space="preserve"> | </w:t>
+      </w:r>
+      <w:r>
         <w:t>+8801717451117</w:t>
       </w:r>
       <w:r>
         <w:t xml:space="preserve"> | </w:t>
       </w:r>
       <w:r>
-        <w:t>arafat07.ruet@gmail.com</w:t>
+        <w:t>Dhaka, Bangladesh</w:t>
       </w:r>
       <w:r>
         <w:t xml:space="preserve"> | </w:t>
       </w:r>
-      <w:r>
-        <w:t>Dhaka, Bangladesh</w:t>
-      </w:r>
-      <w:r>
-        <w:t xml:space="preserve"> | </w:t>
-      </w:r>
-      <w:hyperlink r:id="rId10" w:history="1">
+      <w:hyperlink r:id="rId11" w:history="1">
         <w:r>
           <w:rPr>
             <w:rStyle w:val="Hyperlink"/>
@@ -83,7 +83,7 @@
     </w:p>
     <w:p>
       <w:r>
-        <w:t>Experienced Software Engineer with 12+ years of expertise in designing, developing, and optimizing applications across multiple platforms. Skilled in modern programming languages, software architecture, and agile methodologies. Proven ability to lead projects, drive innovation, and deliver high-performance, scalable solutions. Passionate about problem-solving, continuous learning, and adopting new technologies.</w:t>
+        <w:t>Experienced Software Engineer with over 12 years of expertise in building and optimizing applications across iOS, macOS, Windows, and cross-platform environments. Proven ability to lead cross-functional teams, deliver high-performance apps, and mentor engineers. Specialized in Swift, iOS frameworks, and scalable architecture patterns. Known for driving innovations with measurable business impact and aligning solutions with strategic goals.</w:t>
       </w:r>
     </w:p>
     <w:p>
@@ -120,7 +120,10 @@
         <w:t>Languages &amp; Frameworks:</w:t>
       </w:r>
       <w:r>
-        <w:t xml:space="preserve"> Swift, Objective-C, Java, C, C++, C#, WPF, MFC</w:t>
+        <w:t xml:space="preserve"> </w:t>
+      </w:r>
+      <w:r>
+        <w:t>Swift, Objective-C, Java, C/C++, C#, WPF, MFC</w:t>
       </w:r>
     </w:p>
     <w:p>
@@ -137,10 +140,10 @@
           <w:b/>
           <w:bCs/>
         </w:rPr>
-        <w:t>iOS Development:</w:t>
-      </w:r>
-      <w:r>
-        <w:t xml:space="preserve"> </w:t>
+        <w:t>Mobile &amp; Desktop Development</w:t>
+      </w:r>
+      <w:r>
+        <w:t xml:space="preserve">: </w:t>
       </w:r>
       <w:proofErr w:type="spellStart"/>
       <w:r>
@@ -163,6 +166,9 @@
         <w:t>ReactiveSwift</w:t>
       </w:r>
       <w:proofErr w:type="spellEnd"/>
+      <w:r>
+        <w:t>, WPF</w:t>
+      </w:r>
     </w:p>
     <w:p>
       <w:pPr>
@@ -178,10 +184,24 @@
           <w:b/>
           <w:bCs/>
         </w:rPr>
-        <w:t>Architecture &amp; Design Patterns:</w:t>
-      </w:r>
-      <w:r>
-        <w:t xml:space="preserve"> MVVM, MVVM-C, Redux Architecture</w:t>
+        <w:t>Architecture</w:t>
+      </w:r>
+      <w:r>
+        <w:rPr>
+          <w:b/>
+          <w:bCs/>
+        </w:rPr>
+        <w:t>s</w:t>
+      </w:r>
+      <w:r>
+        <w:rPr>
+          <w:b/>
+          <w:bCs/>
+        </w:rPr>
+        <w:t>:</w:t>
+      </w:r>
+      <w:r>
+        <w:t xml:space="preserve"> MVVM, MVVM-C, Redux</w:t>
       </w:r>
     </w:p>
     <w:p>
@@ -198,10 +218,18 @@
           <w:b/>
           <w:bCs/>
         </w:rPr>
-        <w:t>Tools &amp; Practices:</w:t>
-      </w:r>
-      <w:r>
-        <w:t xml:space="preserve"> Debugging, Git, REST API, Unit Testing, CI/CD</w:t>
+        <w:t>Tools &amp; DevOps: Git</w:t>
+      </w:r>
+      <w:r>
+        <w:t>, Perforce, REST API, Unit Testing (</w:t>
+      </w:r>
+      <w:proofErr w:type="spellStart"/>
+      <w:r>
+        <w:t>XCTest</w:t>
+      </w:r>
+      <w:proofErr w:type="spellEnd"/>
+      <w:r>
+        <w:t>, JUnit), CI/CD (GitHub Actions, Jenkins)</w:t>
       </w:r>
     </w:p>
     <w:p>
@@ -218,7 +246,7 @@
           <w:b/>
           <w:bCs/>
         </w:rPr>
-        <w:t>Development Methodologies:</w:t>
+        <w:t>Methodologies:</w:t>
       </w:r>
       <w:r>
         <w:t xml:space="preserve"> Agile, Scrum</w:t>
@@ -284,76 +312,466 @@
         <w:pStyle w:val="ListBullet"/>
       </w:pPr>
       <w:r>
-        <w:rPr>
-          <w:b/>
-          <w:bCs/>
-        </w:rPr>
-        <w:t>Expertise:</w:t>
-      </w:r>
-      <w:r>
-        <w:t xml:space="preserve"> iOS App Development (Swift) | </w:t>
+        <w:t xml:space="preserve">Led development of </w:t>
+      </w:r>
+      <w:r>
+        <w:rPr>
+          <w:b/>
+          <w:bCs/>
+        </w:rPr>
+        <w:t>Settings</w:t>
+      </w:r>
+      <w:r>
+        <w:t xml:space="preserve"> and </w:t>
       </w:r>
       <w:proofErr w:type="spellStart"/>
       <w:r>
-        <w:t>SwiftUI</w:t>
+        <w:rPr>
+          <w:b/>
+          <w:bCs/>
+        </w:rPr>
+        <w:t>MapView</w:t>
       </w:r>
       <w:proofErr w:type="spellEnd"/>
       <w:r>
+        <w:t xml:space="preserve"> features in </w:t>
+      </w:r>
+      <w:r>
+        <w:rPr>
+          <w:b/>
+          <w:bCs/>
+        </w:rPr>
+        <w:t>SmartThings</w:t>
+      </w:r>
+      <w:r>
+        <w:t xml:space="preserve"> (20M+ downloads, 4.5+ rating)</w:t>
+      </w:r>
+    </w:p>
+    <w:p>
+      <w:pPr>
+        <w:pStyle w:val="ListBullet"/>
+      </w:pPr>
+      <w:r>
+        <w:t xml:space="preserve">Implemented </w:t>
+      </w:r>
+      <w:r>
+        <w:rPr>
+          <w:b/>
+          <w:bCs/>
+        </w:rPr>
+        <w:t>Do Not Disturb</w:t>
+      </w:r>
+      <w:r>
+        <w:t xml:space="preserve"> and </w:t>
+      </w:r>
+      <w:r>
+        <w:rPr>
+          <w:b/>
+          <w:bCs/>
+        </w:rPr>
+        <w:t>Emergency Alert</w:t>
+      </w:r>
+      <w:r>
+        <w:t xml:space="preserve"> settings, enhancing user control and safety features</w:t>
+      </w:r>
+    </w:p>
+    <w:p>
+      <w:pPr>
+        <w:pStyle w:val="ListBullet"/>
+      </w:pPr>
+      <w:r>
+        <w:t xml:space="preserve">Enhanced </w:t>
+      </w:r>
+      <w:proofErr w:type="spellStart"/>
+      <w:r>
+        <w:rPr>
+          <w:b/>
+          <w:bCs/>
+        </w:rPr>
+        <w:t>MapView</w:t>
+      </w:r>
+      <w:proofErr w:type="spellEnd"/>
+      <w:r>
+        <w:t xml:space="preserve"> by integrating </w:t>
+      </w:r>
+      <w:r>
+        <w:rPr>
+          <w:b/>
+          <w:bCs/>
+        </w:rPr>
+        <w:t>TV/light device cards</w:t>
+      </w:r>
+      <w:r>
+        <w:t xml:space="preserve"> and new device support</w:t>
+      </w:r>
+    </w:p>
+    <w:p>
+      <w:pPr>
+        <w:pStyle w:val="ListBullet"/>
+      </w:pPr>
+      <w:r>
+        <w:t xml:space="preserve">Migrated codebase from </w:t>
+      </w:r>
+      <w:proofErr w:type="spellStart"/>
+      <w:r>
+        <w:rPr>
+          <w:b/>
+          <w:bCs/>
+        </w:rPr>
+        <w:t>ReactiveSwift</w:t>
+      </w:r>
+      <w:proofErr w:type="spellEnd"/>
+      <w:r>
+        <w:rPr>
+          <w:b/>
+          <w:bCs/>
+        </w:rPr>
+        <w:t xml:space="preserve"> to Combine</w:t>
+      </w:r>
+      <w:r>
+        <w:t>, aligning with modern Apple ecosystem standards</w:t>
+      </w:r>
+    </w:p>
+    <w:p>
+      <w:pPr>
+        <w:pStyle w:val="ListBullet"/>
+      </w:pPr>
+      <w:r>
+        <w:t xml:space="preserve">Delivered </w:t>
+      </w:r>
+      <w:r>
+        <w:rPr>
+          <w:b/>
+          <w:bCs/>
+        </w:rPr>
+        <w:t>Dark Mode</w:t>
+      </w:r>
+      <w:r>
+        <w:t xml:space="preserve"> support and addressed key </w:t>
+      </w:r>
+      <w:r>
+        <w:rPr>
+          <w:b/>
+          <w:bCs/>
+        </w:rPr>
+        <w:t xml:space="preserve">market </w:t>
+      </w:r>
+      <w:proofErr w:type="spellStart"/>
+      <w:r>
+        <w:rPr>
+          <w:b/>
+          <w:bCs/>
+        </w:rPr>
+        <w:t>VoCs</w:t>
+      </w:r>
+      <w:proofErr w:type="spellEnd"/>
+    </w:p>
+    <w:p>
+      <w:pPr>
+        <w:pStyle w:val="ListBullet"/>
+      </w:pPr>
+      <w:r>
+        <w:t xml:space="preserve">Modernized the UI of the </w:t>
+      </w:r>
+      <w:r>
+        <w:rPr>
+          <w:b/>
+          <w:bCs/>
+        </w:rPr>
+        <w:t>5D Viewer (WPF)</w:t>
+      </w:r>
+      <w:r>
+        <w:t xml:space="preserve"> used in medical ultrasound systems</w:t>
+      </w:r>
+    </w:p>
+    <w:p>
+      <w:pPr>
+        <w:pStyle w:val="ListBullet"/>
+      </w:pPr>
+      <w:r>
+        <w:t xml:space="preserve">Improved </w:t>
+      </w:r>
+      <w:r>
+        <w:rPr>
+          <w:b/>
+          <w:bCs/>
+        </w:rPr>
+        <w:t>IPC functionality using COM</w:t>
+      </w:r>
+      <w:r>
+        <w:t xml:space="preserve"> in 5D Viewer, ensuring stable device communication</w:t>
+      </w:r>
+    </w:p>
+    <w:p>
+      <w:pPr>
+        <w:pStyle w:val="ListBullet"/>
+      </w:pPr>
+      <w:r>
+        <w:t xml:space="preserve">Served as </w:t>
+      </w:r>
+      <w:r>
+        <w:rPr>
+          <w:b/>
+          <w:bCs/>
+        </w:rPr>
+        <w:t>Tech Lead</w:t>
+      </w:r>
+      <w:r>
+        <w:t xml:space="preserve"> for </w:t>
+      </w:r>
+      <w:proofErr w:type="spellStart"/>
+      <w:r>
+        <w:rPr>
+          <w:b/>
+          <w:bCs/>
+        </w:rPr>
+        <w:t>DeX</w:t>
+      </w:r>
+      <w:proofErr w:type="spellEnd"/>
+      <w:r>
+        <w:rPr>
+          <w:b/>
+          <w:bCs/>
+        </w:rPr>
+        <w:t xml:space="preserve"> for PC</w:t>
+      </w:r>
+      <w:r>
+        <w:t xml:space="preserve"> (7M+ downloads, 757K+ monthly users), guiding feature planning and delivery</w:t>
+      </w:r>
+    </w:p>
+    <w:p>
+      <w:pPr>
+        <w:pStyle w:val="ListBullet"/>
+      </w:pPr>
+      <w:r>
+        <w:t xml:space="preserve">Conducted </w:t>
+      </w:r>
+      <w:r>
+        <w:rPr>
+          <w:b/>
+          <w:bCs/>
+        </w:rPr>
+        <w:t>memory optimizations and code reviews</w:t>
+      </w:r>
+      <w:r>
+        <w:t xml:space="preserve"> for MFC-based legacy </w:t>
+      </w:r>
+      <w:proofErr w:type="spellStart"/>
+      <w:r>
+        <w:t>DeX</w:t>
+      </w:r>
+      <w:proofErr w:type="spellEnd"/>
+      <w:r>
+        <w:t xml:space="preserve"> Windows applications</w:t>
+      </w:r>
+    </w:p>
+    <w:p>
+      <w:pPr>
+        <w:pStyle w:val="ListBullet"/>
+      </w:pPr>
+      <w:r>
+        <w:t>Achieved</w:t>
+      </w:r>
+      <w:r>
+        <w:rPr>
+          <w:b/>
+          <w:bCs/>
+        </w:rPr>
+        <w:t xml:space="preserve"> </w:t>
+      </w:r>
+      <w:r>
+        <w:rPr>
+          <w:b/>
+          <w:bCs/>
+        </w:rPr>
+        <w:t>Professional</w:t>
+      </w:r>
+      <w:r>
+        <w:rPr>
+          <w:b/>
+          <w:bCs/>
+        </w:rPr>
+        <w:t xml:space="preserve"> Level (Top </w:t>
+      </w:r>
+      <w:r>
+        <w:rPr>
+          <w:b/>
+          <w:bCs/>
+        </w:rPr>
+        <w:t>2</w:t>
+      </w:r>
+      <w:r>
+        <w:rPr>
+          <w:b/>
+          <w:bCs/>
+        </w:rPr>
+        <w:t>0%)</w:t>
+      </w:r>
+      <w:r>
+        <w:t xml:space="preserve"> in Samsung’s SW Certificate Test</w:t>
+      </w:r>
+    </w:p>
+    <w:p>
+      <w:pPr>
+        <w:pStyle w:val="Space"/>
+        <w:rPr>
+          <w:sz w:val="10"/>
+          <w:szCs w:val="10"/>
+        </w:rPr>
+      </w:pPr>
+    </w:p>
+    <w:p>
+      <w:pPr>
+        <w:pStyle w:val="List"/>
+      </w:pPr>
+      <w:r>
+        <w:rPr>
+          <w:rStyle w:val="Emphasis"/>
+        </w:rPr>
+        <w:t>Samsung R&amp;D Institute Bangladesh Ltd.</w:t>
+      </w:r>
+      <w:r>
+        <w:rPr>
+          <w:rStyle w:val="Emphasis"/>
+        </w:rPr>
+        <w:t xml:space="preserve"> </w:t>
+      </w:r>
+      <w:r>
+        <w:t xml:space="preserve">| </w:t>
+      </w:r>
+      <w:r>
+        <w:t>Engineer-III</w:t>
+      </w:r>
+      <w:r>
+        <w:tab/>
+      </w:r>
+      <w:r>
+        <w:t>Mar 2019 –</w:t>
+      </w:r>
+      <w:r>
+        <w:t xml:space="preserve"> </w:t>
+      </w:r>
+      <w:r>
+        <w:t xml:space="preserve">Feb </w:t>
+      </w:r>
+      <w:r>
+        <w:t>20</w:t>
+      </w:r>
+      <w:r>
+        <w:t>21</w:t>
+      </w:r>
+    </w:p>
+    <w:p>
+      <w:pPr>
+        <w:pStyle w:val="ListBullet"/>
+      </w:pPr>
+      <w:r>
+        <w:t xml:space="preserve">Served as </w:t>
+      </w:r>
+      <w:r>
+        <w:rPr>
+          <w:b/>
+          <w:bCs/>
+        </w:rPr>
+        <w:t>Lead Developer &amp; Release Maintainer</w:t>
+      </w:r>
+      <w:r>
+        <w:t xml:space="preserve"> of the </w:t>
+      </w:r>
+      <w:proofErr w:type="spellStart"/>
+      <w:r>
+        <w:rPr>
+          <w:b/>
+          <w:bCs/>
+        </w:rPr>
+        <w:t>DeX</w:t>
+      </w:r>
+      <w:proofErr w:type="spellEnd"/>
+      <w:r>
+        <w:rPr>
+          <w:b/>
+          <w:bCs/>
+        </w:rPr>
+        <w:t xml:space="preserve"> for PC (macOS)</w:t>
+      </w:r>
+      <w:r>
+        <w:t xml:space="preserve"> application</w:t>
+      </w:r>
+    </w:p>
+    <w:p>
+      <w:pPr>
+        <w:pStyle w:val="ListBullet"/>
+      </w:pPr>
+      <w:r>
+        <w:rPr>
+          <w:b/>
+          <w:bCs/>
+        </w:rPr>
+        <w:t>Spearheaded universal macOS app support for Apple M1 architecture</w:t>
+      </w:r>
+    </w:p>
+    <w:p>
+      <w:pPr>
+        <w:pStyle w:val="ListBullet"/>
+      </w:pPr>
+      <w:r>
+        <w:t xml:space="preserve">Enabled seamless </w:t>
+      </w:r>
+      <w:r>
+        <w:rPr>
+          <w:b/>
+          <w:bCs/>
+        </w:rPr>
+        <w:t>USB and wireless connectivity</w:t>
+      </w:r>
+      <w:r>
+        <w:t xml:space="preserve"> between Android devices and macOS</w:t>
+      </w:r>
+    </w:p>
+    <w:p>
+      <w:pPr>
+        <w:pStyle w:val="ListBullet"/>
+      </w:pPr>
+      <w:r>
+        <w:t xml:space="preserve">Delivered robust </w:t>
+      </w:r>
+      <w:r>
+        <w:rPr>
+          <w:b/>
+          <w:bCs/>
+        </w:rPr>
+        <w:t>file transfer</w:t>
+      </w:r>
+      <w:r>
         <w:t xml:space="preserve">, </w:t>
       </w:r>
-      <w:proofErr w:type="spellStart"/>
-      <w:r>
-        <w:t>UIKit</w:t>
-      </w:r>
-      <w:proofErr w:type="spellEnd"/>
-      <w:r>
-        <w:t xml:space="preserve">, Combine, </w:t>
-      </w:r>
-      <w:proofErr w:type="spellStart"/>
-      <w:r>
-        <w:t>ReactiveSwift</w:t>
-      </w:r>
-      <w:proofErr w:type="spellEnd"/>
+      <w:r>
+        <w:rPr>
+          <w:b/>
+          <w:bCs/>
+        </w:rPr>
+        <w:t>RTSP-based screen rendering</w:t>
+      </w:r>
+      <w:r>
+        <w:t xml:space="preserve">, and </w:t>
+      </w:r>
+      <w:r>
+        <w:rPr>
+          <w:b/>
+          <w:bCs/>
+        </w:rPr>
+        <w:t>input sharing</w:t>
+      </w:r>
+      <w:r>
+        <w:t xml:space="preserve"> (clipboard, keyboard, mouse) features</w:t>
+      </w:r>
     </w:p>
     <w:p>
       <w:pPr>
         <w:pStyle w:val="ListBullet"/>
       </w:pPr>
       <w:r>
-        <w:rPr>
-          <w:b/>
-          <w:bCs/>
-        </w:rPr>
-        <w:t>SmartThings (iOS):</w:t>
-      </w:r>
-      <w:r>
-        <w:t xml:space="preserve"> Contributing to </w:t>
-      </w:r>
-      <w:r>
-        <w:rPr>
-          <w:b/>
-          <w:bCs/>
-        </w:rPr>
-        <w:t xml:space="preserve">Settings, </w:t>
-      </w:r>
-      <w:proofErr w:type="spellStart"/>
-      <w:r>
-        <w:rPr>
-          <w:b/>
-          <w:bCs/>
-        </w:rPr>
-        <w:t>MapView</w:t>
-      </w:r>
-      <w:proofErr w:type="spellEnd"/>
-      <w:r>
-        <w:t xml:space="preserve">, and core features | </w:t>
-      </w:r>
-      <w:r>
-        <w:rPr>
-          <w:i/>
-          <w:iCs/>
-        </w:rPr>
-        <w:t>~4.5 rating, 20M+ downloads</w:t>
+        <w:t>Collaborated with cross-functional teams to ensure stability, performance, and user experience</w:t>
       </w:r>
     </w:p>
     <w:p>
@@ -365,7 +783,7 @@
           <w:b/>
           <w:bCs/>
         </w:rPr>
-        <w:t>Key Feature Developments:</w:t>
+        <w:t>Awards &amp; Recognition:</w:t>
       </w:r>
     </w:p>
     <w:p>
@@ -379,23 +797,13 @@
       </w:pPr>
       <w:r>
         <w:rPr>
-          <w:i/>
-          <w:iCs/>
-        </w:rPr>
-        <w:t>Do Not Disturb</w:t>
-      </w:r>
-      <w:r>
-        <w:t xml:space="preserve"> and </w:t>
-      </w:r>
-      <w:r>
-        <w:rPr>
-          <w:i/>
-          <w:iCs/>
-        </w:rPr>
-        <w:t>Emergency Alert</w:t>
-      </w:r>
-      <w:r>
-        <w:t xml:space="preserve"> settings</w:t>
+          <w:b/>
+          <w:bCs/>
+        </w:rPr>
+        <w:t>Samsung Mobile R&amp;D CTO Award, 2019</w:t>
+      </w:r>
+      <w:r>
+        <w:t xml:space="preserve"> – For significant business impact</w:t>
       </w:r>
     </w:p>
     <w:p>
@@ -408,133 +816,11 @@
         <w:ind w:left="1440"/>
       </w:pPr>
       <w:r>
-        <w:t xml:space="preserve">Enhanced </w:t>
-      </w:r>
-      <w:proofErr w:type="spellStart"/>
-      <w:r>
-        <w:rPr>
-          <w:b/>
-          <w:bCs/>
-        </w:rPr>
-        <w:t>MapView</w:t>
-      </w:r>
-      <w:proofErr w:type="spellEnd"/>
-      <w:r>
-        <w:t xml:space="preserve"> with TV cards, light cards, and new device integrations</w:t>
-      </w:r>
-    </w:p>
-    <w:p>
-      <w:pPr>
-        <w:pStyle w:val="ListBullet"/>
-        <w:tabs>
-          <w:tab w:val="clear" w:pos="360"/>
-          <w:tab w:val="num" w:pos="720"/>
-        </w:tabs>
-        <w:ind w:left="1440"/>
-      </w:pPr>
-      <w:r>
-        <w:rPr>
-          <w:b/>
-          <w:bCs/>
-        </w:rPr>
-        <w:t>Dark Mode Implementation:</w:t>
-      </w:r>
-      <w:r>
-        <w:t xml:space="preserve"> Addressed </w:t>
-      </w:r>
-      <w:r>
-        <w:rPr>
-          <w:b/>
-          <w:bCs/>
-        </w:rPr>
-        <w:t xml:space="preserve">market </w:t>
-      </w:r>
-      <w:proofErr w:type="spellStart"/>
-      <w:r>
-        <w:rPr>
-          <w:b/>
-          <w:bCs/>
-        </w:rPr>
-        <w:t>VoCs</w:t>
-      </w:r>
-      <w:proofErr w:type="spellEnd"/>
-      <w:r>
-        <w:t xml:space="preserve"> and resolved </w:t>
-      </w:r>
-      <w:r>
-        <w:rPr>
-          <w:b/>
-          <w:bCs/>
-        </w:rPr>
-        <w:t>QA issues</w:t>
-      </w:r>
-    </w:p>
-    <w:p>
-      <w:pPr>
-        <w:pStyle w:val="ListBullet"/>
-      </w:pPr>
-      <w:r>
-        <w:rPr>
-          <w:b/>
-          <w:bCs/>
-        </w:rPr>
-        <w:t>5D Viewer (Windows PC App):</w:t>
-      </w:r>
-      <w:r>
-        <w:t xml:space="preserve"> Led UI upgrades for </w:t>
-      </w:r>
-      <w:r>
-        <w:rPr>
-          <w:b/>
-          <w:bCs/>
-        </w:rPr>
-        <w:t>Ultrasound Machine</w:t>
-      </w:r>
-      <w:r>
-        <w:t xml:space="preserve"> | WPF</w:t>
-      </w:r>
-    </w:p>
-    <w:p>
-      <w:pPr>
-        <w:pStyle w:val="ListBullet"/>
-      </w:pPr>
-      <w:r>
-        <w:rPr>
-          <w:b/>
-          <w:bCs/>
-        </w:rPr>
-        <w:t>Performance Optimization:</w:t>
-      </w:r>
-      <w:r>
-        <w:t xml:space="preserve"> Improving memory usage and conducting </w:t>
-      </w:r>
-      <w:r>
-        <w:rPr>
-          <w:b/>
-          <w:bCs/>
-        </w:rPr>
-        <w:t>code reviews</w:t>
-      </w:r>
-      <w:r>
-        <w:t xml:space="preserve"> for </w:t>
-      </w:r>
-      <w:r>
-        <w:rPr>
-          <w:b/>
-          <w:bCs/>
-        </w:rPr>
-        <w:t>MFC-based Windows applications</w:t>
-      </w:r>
-      <w:r>
-        <w:t xml:space="preserve"> | </w:t>
-      </w:r>
-      <w:proofErr w:type="spellStart"/>
-      <w:r>
-        <w:t>DeX</w:t>
-      </w:r>
-      <w:proofErr w:type="spellEnd"/>
-      <w:r>
-        <w:t xml:space="preserve"> for PC</w:t>
+        <w:rPr>
+          <w:b/>
+          <w:bCs/>
+        </w:rPr>
+        <w:t>SRBD Best Team Award, 2019</w:t>
       </w:r>
     </w:p>
     <w:p>
@@ -566,16 +852,19 @@
         <w:t xml:space="preserve">| </w:t>
       </w:r>
       <w:r>
-        <w:t>Engineer-I</w:t>
-      </w:r>
-      <w:r>
-        <w:t>II</w:t>
+        <w:t>Engineer-II</w:t>
       </w:r>
       <w:r>
         <w:tab/>
       </w:r>
       <w:r>
-        <w:t>Mar 2019 –</w:t>
+        <w:t xml:space="preserve">Mar </w:t>
+      </w:r>
+      <w:r>
+        <w:t>20</w:t>
+      </w:r>
+      <w:r>
+        <w:t>17 –</w:t>
       </w:r>
       <w:r>
         <w:t xml:space="preserve"> </w:t>
@@ -587,7 +876,7 @@
         <w:t>20</w:t>
       </w:r>
       <w:r>
-        <w:t>21</w:t>
+        <w:t>19</w:t>
       </w:r>
     </w:p>
     <w:p>
@@ -595,40 +884,17 @@
         <w:pStyle w:val="ListBullet"/>
       </w:pPr>
       <w:r>
-        <w:rPr>
-          <w:b/>
-          <w:bCs/>
-        </w:rPr>
-        <w:t>Lead Developer &amp; Release Maintainer</w:t>
-      </w:r>
-      <w:r>
-        <w:t xml:space="preserve"> | </w:t>
-      </w:r>
-      <w:proofErr w:type="spellStart"/>
-      <w:r>
-        <w:rPr>
-          <w:b/>
-          <w:bCs/>
-        </w:rPr>
-        <w:t>DeX</w:t>
-      </w:r>
-      <w:proofErr w:type="spellEnd"/>
-      <w:r>
-        <w:rPr>
-          <w:b/>
-          <w:bCs/>
-        </w:rPr>
-        <w:t xml:space="preserve"> for PC (macOS)</w:t>
-      </w:r>
-      <w:r>
-        <w:t xml:space="preserve"> | </w:t>
-      </w:r>
-      <w:r>
-        <w:rPr>
-          <w:i/>
-          <w:iCs/>
-        </w:rPr>
-        <w:t>7M+ downloads, 757K+ monthly users</w:t>
+        <w:t xml:space="preserve">Built </w:t>
+      </w:r>
+      <w:r>
+        <w:rPr>
+          <w:b/>
+          <w:bCs/>
+        </w:rPr>
+        <w:t>UI Automator</w:t>
+      </w:r>
+      <w:r>
+        <w:t xml:space="preserve"> for Android &amp; Tizen used internally for B2B testing</w:t>
       </w:r>
     </w:p>
     <w:p>
@@ -636,469 +902,26 @@
         <w:pStyle w:val="ListBullet"/>
       </w:pPr>
       <w:r>
-        <w:rPr>
-          <w:b/>
-          <w:bCs/>
-        </w:rPr>
-        <w:t>Awards &amp; Recognition:</w:t>
+        <w:t xml:space="preserve">Developed an </w:t>
+      </w:r>
+      <w:r>
+        <w:rPr>
+          <w:b/>
+          <w:bCs/>
+        </w:rPr>
+        <w:t>iOS testing framework</w:t>
+      </w:r>
+      <w:r>
+        <w:t xml:space="preserve"> similar to Appium</w:t>
       </w:r>
     </w:p>
     <w:p>
       <w:pPr>
         <w:pStyle w:val="ListBullet"/>
-        <w:tabs>
-          <w:tab w:val="clear" w:pos="360"/>
-          <w:tab w:val="num" w:pos="720"/>
-        </w:tabs>
-        <w:ind w:left="1440"/>
-      </w:pPr>
-      <w:r>
-        <w:rPr>
-          <w:b/>
-          <w:bCs/>
-        </w:rPr>
-        <w:t>Samsung Mobile R&amp;D CTO Award, 2019</w:t>
-      </w:r>
-      <w:r>
-        <w:t xml:space="preserve"> – For significant business impact</w:t>
-      </w:r>
-    </w:p>
-    <w:p>
-      <w:pPr>
-        <w:pStyle w:val="ListBullet"/>
-        <w:tabs>
-          <w:tab w:val="clear" w:pos="360"/>
-          <w:tab w:val="num" w:pos="720"/>
-        </w:tabs>
-        <w:ind w:left="1440"/>
-      </w:pPr>
-      <w:r>
-        <w:rPr>
-          <w:b/>
-          <w:bCs/>
-        </w:rPr>
-        <w:t>SRBD Best Team Award, 2019</w:t>
-      </w:r>
-    </w:p>
-    <w:p>
-      <w:pPr>
-        <w:pStyle w:val="ListBullet"/>
-      </w:pPr>
-      <w:r>
-        <w:rPr>
-          <w:b/>
-          <w:bCs/>
-        </w:rPr>
-        <w:t xml:space="preserve">Major Contributions to </w:t>
-      </w:r>
-      <w:proofErr w:type="spellStart"/>
-      <w:r>
-        <w:rPr>
-          <w:b/>
-          <w:bCs/>
-        </w:rPr>
-        <w:t>DeX</w:t>
-      </w:r>
-      <w:proofErr w:type="spellEnd"/>
-      <w:r>
-        <w:rPr>
-          <w:b/>
-          <w:bCs/>
-        </w:rPr>
-        <w:t xml:space="preserve"> for PC (macOS):</w:t>
-      </w:r>
-    </w:p>
-    <w:p>
-      <w:pPr>
-        <w:pStyle w:val="ListBullet"/>
-        <w:tabs>
-          <w:tab w:val="clear" w:pos="360"/>
-          <w:tab w:val="num" w:pos="720"/>
-        </w:tabs>
-        <w:ind w:left="1440"/>
-      </w:pPr>
-      <w:r>
-        <w:rPr>
-          <w:b/>
-          <w:bCs/>
-        </w:rPr>
-        <w:t>Universal app release</w:t>
-      </w:r>
-      <w:r>
-        <w:t xml:space="preserve"> for </w:t>
-      </w:r>
-      <w:r>
-        <w:rPr>
-          <w:b/>
-          <w:bCs/>
-        </w:rPr>
-        <w:t>Apple M1 Macs</w:t>
-      </w:r>
-    </w:p>
-    <w:p>
-      <w:pPr>
-        <w:pStyle w:val="ListBullet"/>
-        <w:tabs>
-          <w:tab w:val="clear" w:pos="360"/>
-          <w:tab w:val="num" w:pos="720"/>
-        </w:tabs>
-        <w:ind w:left="1440"/>
-      </w:pPr>
-      <w:r>
-        <w:rPr>
-          <w:b/>
-          <w:bCs/>
-        </w:rPr>
-        <w:t>USB &amp; Wireless connectivity</w:t>
-      </w:r>
-      <w:r>
-        <w:t xml:space="preserve"> between Mac &amp; Android</w:t>
-      </w:r>
-    </w:p>
-    <w:p>
-      <w:pPr>
-        <w:pStyle w:val="ListBullet"/>
-        <w:tabs>
-          <w:tab w:val="clear" w:pos="360"/>
-          <w:tab w:val="num" w:pos="720"/>
-        </w:tabs>
-        <w:ind w:left="1440"/>
-      </w:pPr>
-      <w:r>
-        <w:rPr>
-          <w:b/>
-          <w:bCs/>
-        </w:rPr>
-        <w:t>File Transfer:</w:t>
-      </w:r>
-      <w:r>
-        <w:t xml:space="preserve"> </w:t>
-      </w:r>
-      <w:r>
-        <w:rPr>
-          <w:i/>
-          <w:iCs/>
-        </w:rPr>
-        <w:t>Drag &amp; Drop, Copy-Paste</w:t>
-      </w:r>
-      <w:r>
-        <w:t xml:space="preserve"> between Mac and Android</w:t>
-      </w:r>
-    </w:p>
-    <w:p>
-      <w:pPr>
-        <w:pStyle w:val="ListBullet"/>
-        <w:tabs>
-          <w:tab w:val="clear" w:pos="360"/>
-          <w:tab w:val="num" w:pos="720"/>
-        </w:tabs>
-        <w:ind w:left="1440"/>
-      </w:pPr>
-      <w:r>
-        <w:rPr>
-          <w:b/>
-          <w:bCs/>
-        </w:rPr>
-        <w:t>Android Screen Rendering</w:t>
-      </w:r>
-      <w:r>
-        <w:t xml:space="preserve"> on macOS via </w:t>
-      </w:r>
-      <w:r>
-        <w:rPr>
-          <w:b/>
-          <w:bCs/>
-        </w:rPr>
-        <w:t>RTSP protocol</w:t>
-      </w:r>
-    </w:p>
-    <w:p>
-      <w:pPr>
-        <w:pStyle w:val="ListBullet"/>
-        <w:tabs>
-          <w:tab w:val="clear" w:pos="360"/>
-          <w:tab w:val="num" w:pos="720"/>
-        </w:tabs>
-        <w:ind w:left="1440"/>
-      </w:pPr>
-      <w:r>
-        <w:rPr>
-          <w:b/>
-          <w:bCs/>
-        </w:rPr>
-        <w:t>Mac Keyboard, Mouse, and Clipboard Sharing</w:t>
-      </w:r>
-      <w:r>
-        <w:t xml:space="preserve"> with Android</w:t>
-      </w:r>
-    </w:p>
-    <w:p>
-      <w:pPr>
-        <w:pStyle w:val="Space"/>
-        <w:rPr>
-          <w:sz w:val="10"/>
-          <w:szCs w:val="10"/>
-        </w:rPr>
-      </w:pPr>
-    </w:p>
-    <w:p>
-      <w:pPr>
-        <w:pStyle w:val="List"/>
-      </w:pPr>
-      <w:r>
-        <w:rPr>
-          <w:rStyle w:val="Emphasis"/>
-        </w:rPr>
-        <w:t>Samsung R&amp;D Institute Bangladesh Ltd.</w:t>
-      </w:r>
-      <w:r>
-        <w:rPr>
-          <w:rStyle w:val="Emphasis"/>
-        </w:rPr>
-        <w:t xml:space="preserve"> </w:t>
-      </w:r>
-      <w:r>
-        <w:t xml:space="preserve">| </w:t>
-      </w:r>
-      <w:r>
-        <w:t>Engineer-II</w:t>
-      </w:r>
-      <w:r>
-        <w:tab/>
-      </w:r>
-      <w:r>
-        <w:t xml:space="preserve">Mar </w:t>
-      </w:r>
-      <w:r>
-        <w:t>20</w:t>
-      </w:r>
-      <w:r>
-        <w:t>17 –</w:t>
-      </w:r>
-      <w:r>
-        <w:t xml:space="preserve"> </w:t>
-      </w:r>
-      <w:r>
-        <w:t xml:space="preserve">Feb </w:t>
-      </w:r>
-      <w:r>
-        <w:t>20</w:t>
-      </w:r>
-      <w:r>
-        <w:t>19</w:t>
-      </w:r>
-    </w:p>
-    <w:p>
-      <w:pPr>
-        <w:pStyle w:val="ListBullet"/>
-      </w:pPr>
-      <w:r>
-        <w:rPr>
-          <w:b/>
-          <w:bCs/>
-        </w:rPr>
-        <w:t>UI Automator</w:t>
-      </w:r>
-      <w:r>
-        <w:rPr>
-          <w:b/>
-          <w:bCs/>
-        </w:rPr>
-        <w:t xml:space="preserve"> (Android, Tizen)</w:t>
-      </w:r>
-      <w:r>
-        <w:rPr>
-          <w:b/>
-          <w:bCs/>
-        </w:rPr>
-        <w:t>:</w:t>
-      </w:r>
-      <w:r>
-        <w:t xml:space="preserve"> Released </w:t>
-      </w:r>
-      <w:r>
-        <w:rPr>
-          <w:b/>
-          <w:bCs/>
-        </w:rPr>
-        <w:t>B2B testing solution</w:t>
-      </w:r>
-      <w:r>
-        <w:t>, now used internally by Samsung</w:t>
-      </w:r>
-    </w:p>
-    <w:p>
-      <w:pPr>
-        <w:pStyle w:val="ListBullet"/>
-      </w:pPr>
-      <w:r>
-        <w:t xml:space="preserve">Developed an </w:t>
-      </w:r>
-      <w:r>
-        <w:rPr>
-          <w:b/>
-          <w:bCs/>
-        </w:rPr>
-        <w:t>Appium-like framework</w:t>
-      </w:r>
-      <w:r>
-        <w:t xml:space="preserve"> for testing iOS applications</w:t>
-      </w:r>
-    </w:p>
-    <w:p>
-      <w:pPr>
-        <w:pStyle w:val="ListBullet"/>
-      </w:pPr>
-      <w:r>
-        <w:t xml:space="preserve">Created an </w:t>
-      </w:r>
-      <w:r>
-        <w:rPr>
-          <w:b/>
-          <w:bCs/>
-        </w:rPr>
-        <w:t>Eclipse plugin tool</w:t>
-      </w:r>
-      <w:r>
-        <w:t xml:space="preserve"> for generating automated test cases</w:t>
-      </w:r>
-    </w:p>
-    <w:p>
-      <w:pPr>
-        <w:pStyle w:val="ListBullet"/>
       </w:pPr>
       <w:r>
         <w:lastRenderedPageBreak/>
-        <w:t xml:space="preserve">Integrated </w:t>
-      </w:r>
-      <w:r>
-        <w:rPr>
-          <w:b/>
-          <w:bCs/>
-        </w:rPr>
-        <w:t>Tizen UI Automator</w:t>
-      </w:r>
-      <w:r>
-        <w:t xml:space="preserve"> and </w:t>
-      </w:r>
-      <w:r>
-        <w:rPr>
-          <w:b/>
-          <w:bCs/>
-        </w:rPr>
-        <w:t>VNC Viewer</w:t>
-      </w:r>
-      <w:r>
-        <w:t xml:space="preserve"> into the Eclipse plugin</w:t>
-      </w:r>
-    </w:p>
-    <w:p>
-      <w:pPr>
-        <w:jc w:val="left"/>
-        <w:rPr>
-          <w:rStyle w:val="Emphasis"/>
-          <w:sz w:val="14"/>
-          <w:szCs w:val="14"/>
-        </w:rPr>
-      </w:pPr>
-    </w:p>
-    <w:p>
-      <w:pPr>
-        <w:pStyle w:val="List"/>
-      </w:pPr>
-      <w:r>
-        <w:rPr>
-          <w:rStyle w:val="Emphasis"/>
-        </w:rPr>
-        <w:t>Samsung R&amp;D Institute Bangladesh Ltd.</w:t>
-      </w:r>
-      <w:r>
-        <w:rPr>
-          <w:rStyle w:val="Emphasis"/>
-        </w:rPr>
-        <w:t xml:space="preserve"> </w:t>
-      </w:r>
-      <w:r>
-        <w:t xml:space="preserve">| </w:t>
-      </w:r>
-      <w:r>
-        <w:t>Engineer-I</w:t>
-      </w:r>
-      <w:r>
-        <w:tab/>
-      </w:r>
-      <w:r>
-        <w:t xml:space="preserve">Jun </w:t>
-      </w:r>
-      <w:r>
-        <w:t>20</w:t>
-      </w:r>
-      <w:r>
-        <w:t>13 –</w:t>
-      </w:r>
-      <w:r>
-        <w:t xml:space="preserve"> </w:t>
-      </w:r>
-      <w:r>
-        <w:t xml:space="preserve">Feb </w:t>
-      </w:r>
-      <w:r>
-        <w:t>20</w:t>
-      </w:r>
-      <w:r>
-        <w:t>17</w:t>
-      </w:r>
-    </w:p>
-    <w:p>
-      <w:pPr>
-        <w:pStyle w:val="ListBullet"/>
-      </w:pPr>
-      <w:proofErr w:type="spellStart"/>
-      <w:r>
-        <w:t>IoTivity</w:t>
-      </w:r>
-      <w:proofErr w:type="spellEnd"/>
-      <w:r>
-        <w:t xml:space="preserve"> Framework SDK: Released and adopted by Samsung, LG, Microsoft IoT products</w:t>
-      </w:r>
-    </w:p>
-    <w:p>
-      <w:pPr>
-        <w:pStyle w:val="ListBullet"/>
-      </w:pPr>
-      <w:r>
-        <w:t xml:space="preserve">OCF-compliant API development for </w:t>
-      </w:r>
-      <w:proofErr w:type="spellStart"/>
-      <w:r>
-        <w:t>IoTivity</w:t>
-      </w:r>
-      <w:proofErr w:type="spellEnd"/>
-      <w:r>
-        <w:t xml:space="preserve"> Open Source</w:t>
-      </w:r>
-    </w:p>
-    <w:p>
-      <w:pPr>
-        <w:pStyle w:val="ListBullet"/>
-      </w:pPr>
-      <w:r>
-        <w:t>Developed a C# .NET desktop app to control Android/Tizen devices remotely</w:t>
-      </w:r>
-    </w:p>
-    <w:p>
-      <w:pPr>
-        <w:pStyle w:val="ListBullet"/>
-      </w:pPr>
-      <w:r>
-        <w:rPr>
-          <w:b/>
-          <w:bCs/>
-        </w:rPr>
-        <w:t>Achieved Advanced Level (Top 50%)</w:t>
-      </w:r>
-      <w:r>
-        <w:t xml:space="preserve"> in Samsung’s SW Certificate Test</w:t>
+        <w:t>Created Eclipse plugin for generating test cases and integrating tools</w:t>
       </w:r>
     </w:p>
     <w:p>
@@ -1109,8 +932,11 @@
           <w:numId w:val="0"/>
         </w:numPr>
         <w:rPr>
-          <w:sz w:val="14"/>
-          <w:szCs w:val="14"/>
+          <w:rStyle w:val="Emphasis"/>
+          <w:b w:val="0"/>
+          <w:iCs w:val="0"/>
+          <w:sz w:val="16"/>
+          <w:szCs w:val="16"/>
         </w:rPr>
       </w:pPr>
     </w:p>
@@ -1122,88 +948,43 @@
         <w:rPr>
           <w:rStyle w:val="Emphasis"/>
         </w:rPr>
-        <w:t>RTC Hubs</w:t>
+        <w:t>Samsung R&amp;D Institute Bangladesh Ltd.</w:t>
       </w:r>
       <w:r>
         <w:rPr>
           <w:rStyle w:val="Emphasis"/>
         </w:rPr>
-        <w:t xml:space="preserve"> L</w:t>
-      </w:r>
-      <w:r>
-        <w:rPr>
-          <w:rStyle w:val="Emphasis"/>
-        </w:rPr>
-        <w:t>imi</w:t>
-      </w:r>
-      <w:r>
-        <w:rPr>
-          <w:rStyle w:val="Emphasis"/>
-        </w:rPr>
-        <w:t>t</w:t>
-      </w:r>
-      <w:r>
-        <w:rPr>
-          <w:rStyle w:val="Emphasis"/>
-        </w:rPr>
-        <w:t>e</w:t>
-      </w:r>
-      <w:r>
-        <w:rPr>
-          <w:rStyle w:val="Emphasis"/>
-        </w:rPr>
-        <w:t>d</w:t>
-      </w:r>
-      <w:r>
-        <w:rPr>
-          <w:rStyle w:val="Emphasis"/>
-        </w:rPr>
         <w:t xml:space="preserve"> </w:t>
       </w:r>
       <w:r>
         <w:t xml:space="preserve">| </w:t>
       </w:r>
       <w:r>
-        <w:t>Junior Programmer</w:t>
+        <w:t>Engineer-I</w:t>
       </w:r>
       <w:r>
         <w:tab/>
       </w:r>
       <w:r>
-        <w:t>Sep</w:t>
+        <w:t xml:space="preserve">Jun </w:t>
+      </w:r>
+      <w:r>
+        <w:t>20</w:t>
+      </w:r>
+      <w:r>
+        <w:t>13 –</w:t>
       </w:r>
       <w:r>
         <w:t xml:space="preserve"> </w:t>
       </w:r>
       <w:r>
+        <w:t xml:space="preserve">Feb </w:t>
+      </w:r>
+      <w:r>
         <w:t>20</w:t>
       </w:r>
       <w:r>
-        <w:t>1</w:t>
-      </w:r>
-      <w:r>
-        <w:t>2</w:t>
-      </w:r>
-      <w:r>
-        <w:t xml:space="preserve"> –</w:t>
-      </w:r>
-      <w:r>
-        <w:t xml:space="preserve"> </w:t>
-      </w:r>
-      <w:r>
-        <w:t>Jun</w:t>
-      </w:r>
-      <w:r>
-        <w:t xml:space="preserve"> </w:t>
-      </w:r>
-      <w:r>
-        <w:t>20</w:t>
-      </w:r>
-      <w:r>
-        <w:t>1</w:t>
-      </w:r>
-      <w:r>
-        <w:t>3</w:t>
+        <w:t>17</w:t>
       </w:r>
     </w:p>
     <w:p>
@@ -1211,7 +992,26 @@
         <w:pStyle w:val="ListBullet"/>
       </w:pPr>
       <w:r>
-        <w:t>Multi Shot Cam ranked top chart for 2 weeks, generating the highest revenue for RTC Hubs</w:t>
+        <w:t xml:space="preserve">Contributed to the development of the </w:t>
+      </w:r>
+      <w:proofErr w:type="spellStart"/>
+      <w:r>
+        <w:rPr>
+          <w:b/>
+          <w:bCs/>
+        </w:rPr>
+        <w:t>IoTivity</w:t>
+      </w:r>
+      <w:proofErr w:type="spellEnd"/>
+      <w:r>
+        <w:rPr>
+          <w:b/>
+          <w:bCs/>
+        </w:rPr>
+        <w:t xml:space="preserve"> SDK</w:t>
+      </w:r>
+      <w:r>
+        <w:t>, adopted by Samsung, LG, and Microsoft IoT products</w:t>
       </w:r>
     </w:p>
     <w:p>
@@ -1226,27 +1026,10 @@
           <w:b/>
           <w:bCs/>
         </w:rPr>
-        <w:t>8+ iOS apps</w:t>
-      </w:r>
-      <w:r>
-        <w:t xml:space="preserve">, including </w:t>
-      </w:r>
-      <w:r>
-        <w:rPr>
-          <w:b/>
-          <w:bCs/>
-        </w:rPr>
-        <w:t>Camera &amp; Reminder apps</w:t>
-      </w:r>
-      <w:r>
-        <w:t xml:space="preserve">, published on the </w:t>
-      </w:r>
-      <w:r>
-        <w:rPr>
-          <w:b/>
-          <w:bCs/>
-        </w:rPr>
-        <w:t>App Store</w:t>
+        <w:t>OCF-compliant APIs</w:t>
+      </w:r>
+      <w:r>
+        <w:t xml:space="preserve"> for open-source IoT interoperability</w:t>
       </w:r>
     </w:p>
     <w:p>
@@ -1254,102 +1037,17 @@
         <w:pStyle w:val="ListBullet"/>
       </w:pPr>
       <w:r>
-        <w:t xml:space="preserve">Integrated </w:t>
-      </w:r>
-      <w:r>
-        <w:rPr>
-          <w:b/>
-          <w:bCs/>
-        </w:rPr>
-        <w:t>3rd-party open-source library (</w:t>
-      </w:r>
-      <w:proofErr w:type="spellStart"/>
-      <w:r>
-        <w:rPr>
-          <w:b/>
-          <w:bCs/>
-        </w:rPr>
-        <w:fldChar w:fldCharType="begin"/>
-      </w:r>
-      <w:r>
-        <w:rPr>
-          <w:b/>
-          <w:bCs/>
-        </w:rPr>
-        <w:instrText>HYPERLINK "https://github.com/BradLarson/GPUImage"</w:instrText>
-      </w:r>
-      <w:r>
-        <w:rPr>
-          <w:b/>
-          <w:bCs/>
-        </w:rPr>
-      </w:r>
-      <w:r>
-        <w:rPr>
-          <w:b/>
-          <w:bCs/>
-        </w:rPr>
-        <w:fldChar w:fldCharType="separate"/>
-      </w:r>
-      <w:r>
-        <w:rPr>
-          <w:rStyle w:val="Hyperlink"/>
-          <w:b/>
-          <w:bCs/>
-        </w:rPr>
-        <w:t>GPUImage</w:t>
-      </w:r>
-      <w:proofErr w:type="spellEnd"/>
-      <w:r>
-        <w:rPr>
-          <w:b/>
-          <w:bCs/>
-        </w:rPr>
-        <w:fldChar w:fldCharType="end"/>
-      </w:r>
-      <w:r>
-        <w:rPr>
-          <w:b/>
-          <w:bCs/>
-        </w:rPr>
-        <w:t>)</w:t>
-      </w:r>
-      <w:r>
-        <w:t xml:space="preserve"> for real-time camera effects</w:t>
-      </w:r>
-    </w:p>
-    <w:p>
-      <w:pPr>
-        <w:pStyle w:val="Space"/>
-      </w:pPr>
-    </w:p>
-    <w:p>
-      <w:pPr>
-        <w:pStyle w:val="Heading1"/>
-      </w:pPr>
-      <w:r>
-        <w:t>Mentor</w:t>
-      </w:r>
-      <w:r>
-        <w:t>ing</w:t>
-      </w:r>
-      <w:r>
-        <w:t xml:space="preserve"> and Leadership</w:t>
-      </w:r>
-    </w:p>
-    <w:p>
-      <w:pPr>
-        <w:pStyle w:val="List"/>
-      </w:pPr>
-      <w:r>
-        <w:rPr>
-          <w:b/>
-          <w:iCs/>
-        </w:rPr>
-        <w:t>Leadership &amp; Key Contributions</w:t>
-      </w:r>
-      <w:r>
-        <w:tab/>
+        <w:t xml:space="preserve">Built a </w:t>
+      </w:r>
+      <w:r>
+        <w:rPr>
+          <w:b/>
+          <w:bCs/>
+        </w:rPr>
+        <w:t>C# .NET desktop application</w:t>
+      </w:r>
+      <w:r>
+        <w:t xml:space="preserve"> for remote control of Android and Tizen devices</w:t>
       </w:r>
     </w:p>
     <w:p>
@@ -1357,237 +1055,24 @@
         <w:pStyle w:val="ListBullet"/>
       </w:pPr>
       <w:r>
-        <w:rPr>
-          <w:b/>
-          <w:bCs/>
-        </w:rPr>
-        <w:t xml:space="preserve">SmartThings (iOS) | Settings &amp; </w:t>
-      </w:r>
-      <w:proofErr w:type="spellStart"/>
-      <w:r>
-        <w:rPr>
-          <w:b/>
-          <w:bCs/>
-        </w:rPr>
-        <w:t>MapView</w:t>
-      </w:r>
-      <w:proofErr w:type="spellEnd"/>
-      <w:r>
-        <w:t xml:space="preserve"> </w:t>
-      </w:r>
-      <w:r>
-        <w:rPr>
-          <w:i/>
-          <w:iCs/>
-        </w:rPr>
-        <w:t>(Jun 2024 – Present)</w:t>
-      </w:r>
-    </w:p>
-    <w:p>
-      <w:pPr>
-        <w:pStyle w:val="ListBullet"/>
-        <w:tabs>
-          <w:tab w:val="clear" w:pos="360"/>
-          <w:tab w:val="num" w:pos="720"/>
-        </w:tabs>
-        <w:ind w:left="1440"/>
-      </w:pPr>
-      <w:r>
-        <w:t xml:space="preserve">Led </w:t>
-      </w:r>
-      <w:r>
-        <w:rPr>
-          <w:b/>
-          <w:bCs/>
-        </w:rPr>
-        <w:t xml:space="preserve">Settings &amp; </w:t>
-      </w:r>
-      <w:proofErr w:type="spellStart"/>
-      <w:r>
-        <w:rPr>
-          <w:b/>
-          <w:bCs/>
-        </w:rPr>
-        <w:t>MapView</w:t>
-      </w:r>
-      <w:proofErr w:type="spellEnd"/>
-      <w:r>
-        <w:t xml:space="preserve"> feature enhancements</w:t>
-      </w:r>
-    </w:p>
-    <w:p>
-      <w:pPr>
-        <w:pStyle w:val="ListBullet"/>
-        <w:tabs>
-          <w:tab w:val="clear" w:pos="360"/>
-          <w:tab w:val="num" w:pos="720"/>
-        </w:tabs>
-        <w:ind w:left="1440"/>
-      </w:pPr>
-      <w:r>
-        <w:t xml:space="preserve">Managed </w:t>
-      </w:r>
-      <w:r>
-        <w:rPr>
-          <w:b/>
-          <w:bCs/>
-        </w:rPr>
-        <w:t xml:space="preserve">Market </w:t>
-      </w:r>
-      <w:proofErr w:type="spellStart"/>
-      <w:r>
-        <w:rPr>
-          <w:b/>
-          <w:bCs/>
-        </w:rPr>
-        <w:t>VoCs</w:t>
-      </w:r>
-      <w:proofErr w:type="spellEnd"/>
-      <w:r>
-        <w:t xml:space="preserve">, addressed </w:t>
-      </w:r>
-      <w:r>
-        <w:rPr>
-          <w:b/>
-          <w:bCs/>
-        </w:rPr>
-        <w:t>QA issues</w:t>
-      </w:r>
-      <w:r>
-        <w:t xml:space="preserve">, and maintained </w:t>
-      </w:r>
-      <w:r>
-        <w:rPr>
-          <w:b/>
-          <w:bCs/>
-        </w:rPr>
-        <w:t>documentation</w:t>
-      </w:r>
-    </w:p>
-    <w:p>
-      <w:pPr>
-        <w:pStyle w:val="ListBullet"/>
-      </w:pPr>
-      <w:r>
-        <w:rPr>
-          <w:b/>
-          <w:bCs/>
-        </w:rPr>
-        <w:t>5D Viewer (Windows PC App)</w:t>
-      </w:r>
-      <w:r>
-        <w:t xml:space="preserve"> </w:t>
-      </w:r>
-      <w:r>
-        <w:rPr>
-          <w:i/>
-          <w:iCs/>
-        </w:rPr>
-        <w:t>(Feb 2023 – Jan 2024)</w:t>
-      </w:r>
-    </w:p>
-    <w:p>
-      <w:pPr>
-        <w:pStyle w:val="ListBullet"/>
-        <w:tabs>
-          <w:tab w:val="clear" w:pos="360"/>
-          <w:tab w:val="num" w:pos="720"/>
-        </w:tabs>
-        <w:ind w:left="1440"/>
-      </w:pPr>
-      <w:r>
-        <w:t xml:space="preserve">Facilitated communication with </w:t>
-      </w:r>
-      <w:r>
-        <w:rPr>
-          <w:b/>
-          <w:bCs/>
-        </w:rPr>
-        <w:t>HQ counterparts</w:t>
-      </w:r>
-    </w:p>
-    <w:p>
-      <w:pPr>
-        <w:pStyle w:val="ListBullet"/>
-        <w:tabs>
-          <w:tab w:val="clear" w:pos="360"/>
-          <w:tab w:val="num" w:pos="720"/>
-        </w:tabs>
-        <w:ind w:left="1440"/>
-      </w:pPr>
-      <w:r>
-        <w:t xml:space="preserve">Led </w:t>
-      </w:r>
-      <w:r>
-        <w:rPr>
-          <w:b/>
-          <w:bCs/>
-        </w:rPr>
-        <w:t>project documentation</w:t>
-      </w:r>
-      <w:r>
-        <w:t xml:space="preserve"> and knowledge transfer</w:t>
-      </w:r>
-    </w:p>
-    <w:p>
-      <w:pPr>
-        <w:pStyle w:val="ListBullet"/>
-      </w:pPr>
-      <w:proofErr w:type="spellStart"/>
-      <w:r>
-        <w:rPr>
-          <w:b/>
-          <w:bCs/>
-        </w:rPr>
-        <w:t>DeX</w:t>
-      </w:r>
-      <w:proofErr w:type="spellEnd"/>
-      <w:r>
-        <w:rPr>
-          <w:b/>
-          <w:bCs/>
-        </w:rPr>
-        <w:t xml:space="preserve"> for PC (macOS)</w:t>
-      </w:r>
-      <w:r>
-        <w:t xml:space="preserve"> </w:t>
-      </w:r>
-      <w:r>
-        <w:rPr>
-          <w:i/>
-          <w:iCs/>
-        </w:rPr>
-        <w:t>(May 2019 – Sep 2023)</w:t>
-      </w:r>
-    </w:p>
-    <w:p>
-      <w:pPr>
-        <w:pStyle w:val="ListBullet"/>
-        <w:tabs>
-          <w:tab w:val="clear" w:pos="360"/>
-          <w:tab w:val="num" w:pos="720"/>
-        </w:tabs>
-        <w:ind w:left="1440"/>
-      </w:pPr>
-      <w:r>
-        <w:t xml:space="preserve">Collaborated closely with </w:t>
-      </w:r>
-      <w:r>
-        <w:rPr>
-          <w:b/>
-          <w:bCs/>
-        </w:rPr>
-        <w:t>Product Managers &amp; VPs</w:t>
-      </w:r>
-      <w:r>
-        <w:t xml:space="preserve"> to define </w:t>
-      </w:r>
-      <w:r>
-        <w:rPr>
-          <w:b/>
-          <w:bCs/>
-        </w:rPr>
-        <w:t>functional &amp; non-functional requirements</w:t>
+        <w:t xml:space="preserve">Achieved </w:t>
+      </w:r>
+      <w:r>
+        <w:rPr>
+          <w:b/>
+          <w:bCs/>
+        </w:rPr>
+        <w:t>Advanced Level</w:t>
+      </w:r>
+      <w:r>
+        <w:t xml:space="preserve"> (Top 50%) in </w:t>
+      </w:r>
+      <w:r>
+        <w:rPr>
+          <w:b/>
+          <w:bCs/>
+        </w:rPr>
+        <w:t>Samsung’s Software Certification Test</w:t>
       </w:r>
     </w:p>
     <w:p>
@@ -1598,8 +1083,8 @@
           <w:numId w:val="0"/>
         </w:numPr>
         <w:rPr>
-          <w:sz w:val="14"/>
-          <w:szCs w:val="14"/>
+          <w:sz w:val="16"/>
+          <w:szCs w:val="16"/>
         </w:rPr>
       </w:pPr>
     </w:p>
@@ -1611,32 +1096,164 @@
         <w:rPr>
           <w:rStyle w:val="Emphasis"/>
         </w:rPr>
-        <w:t>Mentorship</w:t>
+        <w:t>RTC Hubs Limited</w:t>
+      </w:r>
+      <w:r>
+        <w:rPr>
+          <w:rStyle w:val="Emphasis"/>
+        </w:rPr>
+        <w:t xml:space="preserve"> </w:t>
+      </w:r>
+      <w:r>
+        <w:t xml:space="preserve">| </w:t>
+      </w:r>
+      <w:r>
+        <w:t>Junior Programmer</w:t>
       </w:r>
       <w:r>
         <w:tab/>
       </w:r>
+      <w:r>
+        <w:t xml:space="preserve">Sep </w:t>
+      </w:r>
+      <w:r>
+        <w:t>20</w:t>
+      </w:r>
+      <w:r>
+        <w:t>12 –</w:t>
+      </w:r>
+      <w:r>
+        <w:t xml:space="preserve"> </w:t>
+      </w:r>
+      <w:r>
+        <w:t xml:space="preserve">Jun </w:t>
+      </w:r>
+      <w:r>
+        <w:t>20</w:t>
+      </w:r>
+      <w:r>
+        <w:t>13</w:t>
+      </w:r>
     </w:p>
     <w:p>
       <w:pPr>
         <w:pStyle w:val="ListBullet"/>
       </w:pPr>
       <w:r>
-        <w:rPr>
-          <w:b/>
-          <w:bCs/>
-        </w:rPr>
-        <w:t>Ongoing mentorship of 3 team members</w:t>
-      </w:r>
-      <w:r>
-        <w:t xml:space="preserve"> in the </w:t>
-      </w:r>
-      <w:r>
-        <w:rPr>
-          <w:b/>
-          <w:bCs/>
-        </w:rPr>
-        <w:t xml:space="preserve">Settings &amp; </w:t>
+        <w:t xml:space="preserve">Created </w:t>
+      </w:r>
+      <w:r>
+        <w:rPr>
+          <w:b/>
+          <w:bCs/>
+        </w:rPr>
+        <w:t xml:space="preserve">Multi Shot Cam, a top-charted app </w:t>
+      </w:r>
+      <w:r>
+        <w:t>that generated the highest revenue at</w:t>
+      </w:r>
+      <w:r>
+        <w:rPr>
+          <w:b/>
+          <w:bCs/>
+        </w:rPr>
+        <w:t xml:space="preserve"> RTC Hubs</w:t>
+      </w:r>
+    </w:p>
+    <w:p>
+      <w:pPr>
+        <w:pStyle w:val="ListBullet"/>
+      </w:pPr>
+      <w:r>
+        <w:t xml:space="preserve">Developed </w:t>
+      </w:r>
+      <w:r>
+        <w:rPr>
+          <w:b/>
+          <w:bCs/>
+        </w:rPr>
+        <w:t>8+ iOS applications</w:t>
+      </w:r>
+      <w:r>
+        <w:t>, including camera and productivity tools</w:t>
+      </w:r>
+    </w:p>
+    <w:p>
+      <w:pPr>
+        <w:pStyle w:val="ListBullet"/>
+      </w:pPr>
+      <w:r>
+        <w:t xml:space="preserve">Implemented </w:t>
+      </w:r>
+      <w:r>
+        <w:rPr>
+          <w:b/>
+          <w:bCs/>
+        </w:rPr>
+        <w:t>real-time camera effects</w:t>
+      </w:r>
+      <w:r>
+        <w:t xml:space="preserve"> using </w:t>
+      </w:r>
+      <w:hyperlink r:id="rId12" w:history="1">
+        <w:proofErr w:type="spellStart"/>
+        <w:r>
+          <w:rPr>
+            <w:rStyle w:val="Hyperlink"/>
+            <w:b/>
+            <w:bCs/>
+          </w:rPr>
+          <w:t>GPUImage</w:t>
+        </w:r>
+        <w:proofErr w:type="spellEnd"/>
+      </w:hyperlink>
+      <w:r>
+        <w:t xml:space="preserve"> in multiple apps</w:t>
+      </w:r>
+    </w:p>
+    <w:p>
+      <w:pPr>
+        <w:pStyle w:val="ListBullet"/>
+        <w:numPr>
+          <w:ilvl w:val="0"/>
+          <w:numId w:val="0"/>
+        </w:numPr>
+      </w:pPr>
+    </w:p>
+    <w:p>
+      <w:pPr>
+        <w:pStyle w:val="Heading1"/>
+      </w:pPr>
+      <w:r>
+        <w:t>Mentoring and Leadership</w:t>
+      </w:r>
+    </w:p>
+    <w:p>
+      <w:pPr>
+        <w:pStyle w:val="ListBullet"/>
+        <w:numPr>
+          <w:ilvl w:val="0"/>
+          <w:numId w:val="13"/>
+        </w:numPr>
+      </w:pPr>
+      <w:r>
+        <w:rPr>
+          <w:b/>
+          <w:bCs/>
+        </w:rPr>
+        <w:t xml:space="preserve">Tech </w:t>
+      </w:r>
+      <w:proofErr w:type="gramStart"/>
+      <w:r>
+        <w:rPr>
+          <w:b/>
+          <w:bCs/>
+        </w:rPr>
+        <w:t>Lead</w:t>
+      </w:r>
+      <w:proofErr w:type="gramEnd"/>
+      <w:r>
+        <w:t xml:space="preserve">, </w:t>
       </w:r>
       <w:proofErr w:type="spellStart"/>
       <w:r>
@@ -1644,6 +1261,130 @@
           <w:b/>
           <w:bCs/>
         </w:rPr>
+        <w:t>DeX</w:t>
+      </w:r>
+      <w:proofErr w:type="spellEnd"/>
+      <w:r>
+        <w:rPr>
+          <w:b/>
+          <w:bCs/>
+        </w:rPr>
+        <w:t xml:space="preserve"> for PC</w:t>
+      </w:r>
+      <w:r>
+        <w:t xml:space="preserve"> project (2021–2023) — led feature planning, delivery, and cross-platform coordination for a product </w:t>
+      </w:r>
+      <w:r>
+        <w:t xml:space="preserve">and </w:t>
+      </w:r>
+      <w:r>
+        <w:t xml:space="preserve">mentored </w:t>
+      </w:r>
+      <w:r>
+        <w:rPr>
+          <w:b/>
+          <w:bCs/>
+        </w:rPr>
+        <w:t>12+ team members</w:t>
+      </w:r>
+      <w:r>
+        <w:t>, ensuring high-quality deliverables</w:t>
+      </w:r>
+    </w:p>
+    <w:p>
+      <w:pPr>
+        <w:pStyle w:val="ListBullet"/>
+        <w:numPr>
+          <w:ilvl w:val="0"/>
+          <w:numId w:val="13"/>
+        </w:numPr>
+      </w:pPr>
+      <w:r>
+        <w:rPr>
+          <w:b/>
+          <w:bCs/>
+        </w:rPr>
+        <w:t xml:space="preserve">Part </w:t>
+      </w:r>
+      <w:proofErr w:type="gramStart"/>
+      <w:r>
+        <w:rPr>
+          <w:b/>
+          <w:bCs/>
+        </w:rPr>
+        <w:t>Lead</w:t>
+      </w:r>
+      <w:proofErr w:type="gramEnd"/>
+      <w:r>
+        <w:rPr>
+          <w:b/>
+          <w:bCs/>
+        </w:rPr>
+        <w:t xml:space="preserve"> &amp; Lead Developer</w:t>
+      </w:r>
+      <w:r>
+        <w:t xml:space="preserve">, </w:t>
+      </w:r>
+      <w:proofErr w:type="spellStart"/>
+      <w:r>
+        <w:rPr>
+          <w:b/>
+          <w:bCs/>
+        </w:rPr>
+        <w:t>DeX</w:t>
+      </w:r>
+      <w:proofErr w:type="spellEnd"/>
+      <w:r>
+        <w:rPr>
+          <w:b/>
+          <w:bCs/>
+        </w:rPr>
+        <w:t xml:space="preserve"> for PC (macOS)</w:t>
+      </w:r>
+      <w:r>
+        <w:t xml:space="preserve"> — oversaw architecture, implementation, and release processes</w:t>
+      </w:r>
+    </w:p>
+    <w:p>
+      <w:pPr>
+        <w:pStyle w:val="ListBullet"/>
+        <w:numPr>
+          <w:ilvl w:val="0"/>
+          <w:numId w:val="13"/>
+        </w:numPr>
+      </w:pPr>
+      <w:r>
+        <w:rPr>
+          <w:b/>
+          <w:bCs/>
+        </w:rPr>
+        <w:t xml:space="preserve">Part </w:t>
+      </w:r>
+      <w:proofErr w:type="gramStart"/>
+      <w:r>
+        <w:rPr>
+          <w:b/>
+          <w:bCs/>
+        </w:rPr>
+        <w:t>Lead</w:t>
+      </w:r>
+      <w:proofErr w:type="gramEnd"/>
+      <w:r>
+        <w:t xml:space="preserve">, </w:t>
+      </w:r>
+      <w:r>
+        <w:rPr>
+          <w:b/>
+          <w:bCs/>
+        </w:rPr>
+        <w:t xml:space="preserve">SmartThings (Settings &amp; </w:t>
+      </w:r>
+      <w:proofErr w:type="spellStart"/>
+      <w:r>
+        <w:rPr>
+          <w:b/>
+          <w:bCs/>
+        </w:rPr>
         <w:t>MapView</w:t>
       </w:r>
       <w:proofErr w:type="spellEnd"/>
@@ -1652,47 +1393,75 @@
           <w:b/>
           <w:bCs/>
         </w:rPr>
-        <w:t xml:space="preserve"> module</w:t>
-      </w:r>
-      <w:r>
-        <w:t xml:space="preserve"> to maximize efficiency and quality</w:t>
+        <w:t>)</w:t>
+      </w:r>
+      <w:r>
+        <w:t xml:space="preserve"> — led roadmap planning, handled market </w:t>
+      </w:r>
+      <w:proofErr w:type="spellStart"/>
+      <w:r>
+        <w:t>VoCs</w:t>
+      </w:r>
+      <w:proofErr w:type="spellEnd"/>
+      <w:r>
+        <w:t>, and resolved QA issues</w:t>
       </w:r>
     </w:p>
     <w:p>
       <w:pPr>
         <w:pStyle w:val="ListBullet"/>
-      </w:pPr>
-      <w:r>
-        <w:rPr>
-          <w:b/>
-          <w:bCs/>
-        </w:rPr>
-        <w:t>Interviewed candidates</w:t>
-      </w:r>
-      <w:r>
-        <w:t xml:space="preserve"> for fresher roles and mentored </w:t>
-      </w:r>
-      <w:r>
-        <w:rPr>
-          <w:b/>
-          <w:bCs/>
-        </w:rPr>
-        <w:t>5 new recruits</w:t>
-      </w:r>
-      <w:r>
-        <w:t xml:space="preserve"> post-hiring</w:t>
+        <w:numPr>
+          <w:ilvl w:val="0"/>
+          <w:numId w:val="13"/>
+        </w:numPr>
+      </w:pPr>
+      <w:r>
+        <w:rPr>
+          <w:b/>
+          <w:bCs/>
+        </w:rPr>
+        <w:t xml:space="preserve">Tech </w:t>
+      </w:r>
+      <w:proofErr w:type="gramStart"/>
+      <w:r>
+        <w:rPr>
+          <w:b/>
+          <w:bCs/>
+        </w:rPr>
+        <w:t>Lead</w:t>
+      </w:r>
+      <w:proofErr w:type="gramEnd"/>
+      <w:r>
+        <w:t xml:space="preserve">, </w:t>
+      </w:r>
+      <w:r>
+        <w:rPr>
+          <w:b/>
+          <w:bCs/>
+        </w:rPr>
+        <w:t>5D Viewer</w:t>
+      </w:r>
+      <w:r>
+        <w:t xml:space="preserve"> — facilitated communication with HQ, managed documentation, and conducted knowledge transfer</w:t>
       </w:r>
     </w:p>
     <w:p>
       <w:pPr>
         <w:pStyle w:val="ListBullet"/>
-      </w:pPr>
-      <w:r>
-        <w:rPr>
-          <w:b/>
-          <w:bCs/>
-        </w:rPr>
-        <w:t xml:space="preserve">Guided 12+ team members as Tech Lead for </w:t>
+        <w:numPr>
+          <w:ilvl w:val="0"/>
+          <w:numId w:val="13"/>
+        </w:numPr>
+      </w:pPr>
+      <w:r>
+        <w:t xml:space="preserve">Delivered a </w:t>
+      </w:r>
+      <w:r>
+        <w:rPr>
+          <w:b/>
+          <w:bCs/>
+        </w:rPr>
+        <w:t xml:space="preserve">proof-of-concept of </w:t>
       </w:r>
       <w:proofErr w:type="spellStart"/>
       <w:r>
@@ -1708,15 +1477,95 @@
           <w:b/>
           <w:bCs/>
         </w:rPr>
-        <w:t xml:space="preserve"> for PC</w:t>
-      </w:r>
-      <w:r>
-        <w:t>, ensuring high-quality deliverables</w:t>
+        <w:t xml:space="preserve"> for macOS</w:t>
+      </w:r>
+      <w:r>
+        <w:t xml:space="preserve"> to Samsung CTO, driving executive buy-in and strategic direction</w:t>
+      </w:r>
+    </w:p>
+    <w:p>
+      <w:pPr>
+        <w:pStyle w:val="ListBullet"/>
+        <w:numPr>
+          <w:ilvl w:val="0"/>
+          <w:numId w:val="13"/>
+        </w:numPr>
+      </w:pPr>
+      <w:r>
+        <w:t xml:space="preserve">Collaborated closely with </w:t>
+      </w:r>
+      <w:r>
+        <w:rPr>
+          <w:b/>
+          <w:bCs/>
+        </w:rPr>
+        <w:t>Product Managers &amp; VPs</w:t>
+      </w:r>
+      <w:r>
+        <w:t xml:space="preserve"> to define </w:t>
+      </w:r>
+      <w:r>
+        <w:rPr>
+          <w:b/>
+          <w:bCs/>
+        </w:rPr>
+        <w:t>functional &amp; non-functional requirements</w:t>
+      </w:r>
+      <w:r>
+        <w:t xml:space="preserve"> for </w:t>
+      </w:r>
+      <w:proofErr w:type="spellStart"/>
+      <w:r>
+        <w:rPr>
+          <w:b/>
+          <w:bCs/>
+        </w:rPr>
+        <w:t>DeX</w:t>
+      </w:r>
+      <w:proofErr w:type="spellEnd"/>
+      <w:r>
+        <w:rPr>
+          <w:b/>
+          <w:bCs/>
+        </w:rPr>
+        <w:t xml:space="preserve"> </w:t>
+      </w:r>
+      <w:r>
+        <w:t>project</w:t>
+      </w:r>
+    </w:p>
+    <w:p>
+      <w:pPr>
+        <w:pStyle w:val="ListParagraph"/>
+        <w:numPr>
+          <w:ilvl w:val="0"/>
+          <w:numId w:val="13"/>
+        </w:numPr>
+        <w:jc w:val="left"/>
+      </w:pPr>
+      <w:r>
+        <w:t>O</w:t>
+      </w:r>
+      <w:r>
+        <w:t xml:space="preserve">nboarded </w:t>
+      </w:r>
+      <w:r>
+        <w:rPr>
+          <w:b/>
+          <w:bCs/>
+        </w:rPr>
+        <w:t>5 new hires</w:t>
+      </w:r>
+      <w:r>
+        <w:t>, and participated in recruitment and interview evaluations</w:t>
       </w:r>
     </w:p>
     <w:p>
       <w:pPr>
         <w:pStyle w:val="Space"/>
+        <w:rPr>
+          <w:sz w:val="22"/>
+        </w:rPr>
       </w:pPr>
     </w:p>
     <w:p>
@@ -1742,17 +1591,17 @@
           <w:b/>
           <w:bCs/>
         </w:rPr>
-        <w:t>Bachelor</w:t>
-      </w:r>
-      <w:r>
-        <w:rPr>
-          <w:b/>
-          <w:bCs/>
-        </w:rPr>
-        <w:t xml:space="preserve"> of Science</w:t>
-      </w:r>
-      <w:r>
-        <w:t xml:space="preserve"> in Computer Science and Engineering</w:t>
+        <w:t xml:space="preserve">B.Sc. </w:t>
+      </w:r>
+      <w:r>
+        <w:t>in</w:t>
+      </w:r>
+      <w:r>
+        <w:rPr>
+          <w:b/>
+          <w:bCs/>
+        </w:rPr>
+        <w:t xml:space="preserve"> Computer Science and Engineering</w:t>
       </w:r>
       <w:r>
         <w:tab/>
@@ -1842,7 +1691,7 @@
   <w:abstractNum w:abstractNumId="0" w15:restartNumberingAfterBreak="0">
     <w:nsid w:val="FFFFFF89"/>
     <w:multiLevelType w:val="singleLevel"/>
-    <w:tmpl w:val="F438C482"/>
+    <w:tmpl w:val="B97435BE"/>
     <w:lvl w:ilvl="0">
       <w:start w:val="1"/>
       <w:numFmt w:val="bullet"/>
@@ -2683,6 +2532,155 @@
     </w:lvl>
   </w:abstractNum>
   <w:abstractNum w:abstractNumId="7" w15:restartNumberingAfterBreak="0">
+    <w:nsid w:val="38C0572F"/>
+    <w:multiLevelType w:val="multilevel"/>
+    <w:tmpl w:val="C838ABB6"/>
+    <w:lvl w:ilvl="0">
+      <w:start w:val="1"/>
+      <w:numFmt w:val="bullet"/>
+      <w:lvlText w:val=""/>
+      <w:lvlJc w:val="left"/>
+      <w:pPr>
+        <w:tabs>
+          <w:tab w:val="num" w:pos="720"/>
+        </w:tabs>
+        <w:ind w:left="720" w:hanging="360"/>
+      </w:pPr>
+      <w:rPr>
+        <w:rFonts w:ascii="Symbol" w:hAnsi="Symbol" w:hint="default"/>
+        <w:sz w:val="20"/>
+      </w:rPr>
+    </w:lvl>
+    <w:lvl w:ilvl="1" w:tentative="1">
+      <w:start w:val="1"/>
+      <w:numFmt w:val="bullet"/>
+      <w:lvlText w:val="o"/>
+      <w:lvlJc w:val="left"/>
+      <w:pPr>
+        <w:tabs>
+          <w:tab w:val="num" w:pos="1440"/>
+        </w:tabs>
+        <w:ind w:left="1440" w:hanging="360"/>
+      </w:pPr>
+      <w:rPr>
+        <w:rFonts w:ascii="Courier New" w:hAnsi="Courier New" w:hint="default"/>
+        <w:sz w:val="20"/>
+      </w:rPr>
+    </w:lvl>
+    <w:lvl w:ilvl="2" w:tentative="1">
+      <w:start w:val="1"/>
+      <w:numFmt w:val="bullet"/>
+      <w:lvlText w:val=""/>
+      <w:lvlJc w:val="left"/>
+      <w:pPr>
+        <w:tabs>
+          <w:tab w:val="num" w:pos="2160"/>
+        </w:tabs>
+        <w:ind w:left="2160" w:hanging="360"/>
+      </w:pPr>
+      <w:rPr>
+        <w:rFonts w:ascii="Wingdings" w:hAnsi="Wingdings" w:hint="default"/>
+        <w:sz w:val="20"/>
+      </w:rPr>
+    </w:lvl>
+    <w:lvl w:ilvl="3" w:tentative="1">
+      <w:start w:val="1"/>
+      <w:numFmt w:val="bullet"/>
+      <w:lvlText w:val=""/>
+      <w:lvlJc w:val="left"/>
+      <w:pPr>
+        <w:tabs>
+          <w:tab w:val="num" w:pos="2880"/>
+        </w:tabs>
+        <w:ind w:left="2880" w:hanging="360"/>
+      </w:pPr>
+      <w:rPr>
+        <w:rFonts w:ascii="Wingdings" w:hAnsi="Wingdings" w:hint="default"/>
+        <w:sz w:val="20"/>
+      </w:rPr>
+    </w:lvl>
+    <w:lvl w:ilvl="4" w:tentative="1">
+      <w:start w:val="1"/>
+      <w:numFmt w:val="bullet"/>
+      <w:lvlText w:val=""/>
+      <w:lvlJc w:val="left"/>
+      <w:pPr>
+        <w:tabs>
+          <w:tab w:val="num" w:pos="3600"/>
+        </w:tabs>
+        <w:ind w:left="3600" w:hanging="360"/>
+      </w:pPr>
+      <w:rPr>
+        <w:rFonts w:ascii="Wingdings" w:hAnsi="Wingdings" w:hint="default"/>
+        <w:sz w:val="20"/>
+      </w:rPr>
+    </w:lvl>
+    <w:lvl w:ilvl="5" w:tentative="1">
+      <w:start w:val="1"/>
+      <w:numFmt w:val="bullet"/>
+      <w:lvlText w:val=""/>
+      <w:lvlJc w:val="left"/>
+      <w:pPr>
+        <w:tabs>
+          <w:tab w:val="num" w:pos="4320"/>
+        </w:tabs>
+        <w:ind w:left="4320" w:hanging="360"/>
+      </w:pPr>
+      <w:rPr>
+        <w:rFonts w:ascii="Wingdings" w:hAnsi="Wingdings" w:hint="default"/>
+        <w:sz w:val="20"/>
+      </w:rPr>
+    </w:lvl>
+    <w:lvl w:ilvl="6" w:tentative="1">
+      <w:start w:val="1"/>
+      <w:numFmt w:val="bullet"/>
+      <w:lvlText w:val=""/>
+      <w:lvlJc w:val="left"/>
+      <w:pPr>
+        <w:tabs>
+          <w:tab w:val="num" w:pos="5040"/>
+        </w:tabs>
+        <w:ind w:left="5040" w:hanging="360"/>
+      </w:pPr>
+      <w:rPr>
+        <w:rFonts w:ascii="Wingdings" w:hAnsi="Wingdings" w:hint="default"/>
+        <w:sz w:val="20"/>
+      </w:rPr>
+    </w:lvl>
+    <w:lvl w:ilvl="7" w:tentative="1">
+      <w:start w:val="1"/>
+      <w:numFmt w:val="bullet"/>
+      <w:lvlText w:val=""/>
+      <w:lvlJc w:val="left"/>
+      <w:pPr>
+        <w:tabs>
+          <w:tab w:val="num" w:pos="5760"/>
+        </w:tabs>
+        <w:ind w:left="5760" w:hanging="360"/>
+      </w:pPr>
+      <w:rPr>
+        <w:rFonts w:ascii="Wingdings" w:hAnsi="Wingdings" w:hint="default"/>
+        <w:sz w:val="20"/>
+      </w:rPr>
+    </w:lvl>
+    <w:lvl w:ilvl="8" w:tentative="1">
+      <w:start w:val="1"/>
+      <w:numFmt w:val="bullet"/>
+      <w:lvlText w:val=""/>
+      <w:lvlJc w:val="left"/>
+      <w:pPr>
+        <w:tabs>
+          <w:tab w:val="num" w:pos="6480"/>
+        </w:tabs>
+        <w:ind w:left="6480" w:hanging="360"/>
+      </w:pPr>
+      <w:rPr>
+        <w:rFonts w:ascii="Wingdings" w:hAnsi="Wingdings" w:hint="default"/>
+        <w:sz w:val="20"/>
+      </w:rPr>
+    </w:lvl>
+  </w:abstractNum>
+  <w:abstractNum w:abstractNumId="8" w15:restartNumberingAfterBreak="0">
     <w:nsid w:val="4A9211DF"/>
     <w:multiLevelType w:val="multilevel"/>
     <w:tmpl w:val="9D3CA2DC"/>
@@ -2831,7 +2829,7 @@
       </w:rPr>
     </w:lvl>
   </w:abstractNum>
-  <w:abstractNum w:abstractNumId="8" w15:restartNumberingAfterBreak="0">
+  <w:abstractNum w:abstractNumId="9" w15:restartNumberingAfterBreak="0">
     <w:nsid w:val="5FD07473"/>
     <w:multiLevelType w:val="hybridMultilevel"/>
     <w:tmpl w:val="5CCC9640"/>
@@ -2944,7 +2942,7 @@
       </w:rPr>
     </w:lvl>
   </w:abstractNum>
-  <w:abstractNum w:abstractNumId="9" w15:restartNumberingAfterBreak="0">
+  <w:abstractNum w:abstractNumId="10" w15:restartNumberingAfterBreak="0">
     <w:nsid w:val="672A0C07"/>
     <w:multiLevelType w:val="multilevel"/>
     <w:tmpl w:val="340E7B72"/>
@@ -3093,7 +3091,7 @@
       </w:rPr>
     </w:lvl>
   </w:abstractNum>
-  <w:abstractNum w:abstractNumId="10" w15:restartNumberingAfterBreak="0">
+  <w:abstractNum w:abstractNumId="11" w15:restartNumberingAfterBreak="0">
     <w:nsid w:val="74397629"/>
     <w:multiLevelType w:val="hybridMultilevel"/>
     <w:tmpl w:val="AEA6A412"/>
@@ -3206,7 +3204,7 @@
       </w:rPr>
     </w:lvl>
   </w:abstractNum>
-  <w:abstractNum w:abstractNumId="11" w15:restartNumberingAfterBreak="0">
+  <w:abstractNum w:abstractNumId="12" w15:restartNumberingAfterBreak="0">
     <w:nsid w:val="7A932FA1"/>
     <w:multiLevelType w:val="multilevel"/>
     <w:tmpl w:val="F9E2ECB4"/>
@@ -3355,7 +3353,7 @@
       </w:rPr>
     </w:lvl>
   </w:abstractNum>
-  <w:abstractNum w:abstractNumId="12" w15:restartNumberingAfterBreak="0">
+  <w:abstractNum w:abstractNumId="13" w15:restartNumberingAfterBreak="0">
     <w:nsid w:val="7CA87D3E"/>
     <w:multiLevelType w:val="multilevel"/>
     <w:tmpl w:val="ED8229AA"/>
@@ -3508,7 +3506,7 @@
     <w:abstractNumId w:val="1"/>
   </w:num>
   <w:num w:numId="2" w16cid:durableId="873925989">
-    <w:abstractNumId w:val="8"/>
+    <w:abstractNumId w:val="9"/>
   </w:num>
   <w:num w:numId="3" w16cid:durableId="1145048583">
     <w:abstractNumId w:val="3"/>
@@ -3520,28 +3518,31 @@
     <w:abstractNumId w:val="0"/>
   </w:num>
   <w:num w:numId="6" w16cid:durableId="1573856020">
+    <w:abstractNumId w:val="11"/>
+  </w:num>
+  <w:num w:numId="7" w16cid:durableId="418140883">
     <w:abstractNumId w:val="10"/>
   </w:num>
-  <w:num w:numId="7" w16cid:durableId="418140883">
-    <w:abstractNumId w:val="9"/>
-  </w:num>
   <w:num w:numId="8" w16cid:durableId="649212635">
-    <w:abstractNumId w:val="11"/>
+    <w:abstractNumId w:val="12"/>
   </w:num>
   <w:num w:numId="9" w16cid:durableId="1047559592">
-    <w:abstractNumId w:val="7"/>
+    <w:abstractNumId w:val="8"/>
   </w:num>
   <w:num w:numId="10" w16cid:durableId="1490829932">
     <w:abstractNumId w:val="2"/>
   </w:num>
   <w:num w:numId="11" w16cid:durableId="1654528569">
-    <w:abstractNumId w:val="12"/>
+    <w:abstractNumId w:val="13"/>
   </w:num>
   <w:num w:numId="12" w16cid:durableId="1438134191">
     <w:abstractNumId w:val="5"/>
   </w:num>
   <w:num w:numId="13" w16cid:durableId="879367156">
     <w:abstractNumId w:val="4"/>
+  </w:num>
+  <w:num w:numId="14" w16cid:durableId="107479108">
+    <w:abstractNumId w:val="7"/>
   </w:num>
 </w:numbering>
 </file>
@@ -4594,6 +4595,33 @@
 </file>
 
 <file path=customXml/item2.xml><?xml version="1.0" encoding="utf-8"?>
+<p:properties xmlns:p="http://schemas.microsoft.com/office/2006/metadata/properties" xmlns:xsi="http://www.w3.org/2001/XMLSchema-instance" xmlns:pc="http://schemas.microsoft.com/office/infopath/2007/PartnerControls">
+  <documentManagement>
+    <_ip_UnifiedCompliancePolicyUIAction xmlns="http://schemas.microsoft.com/sharepoint/v3" xsi:nil="true"/>
+    <_ip_UnifiedCompliancePolicyProperties xmlns="http://schemas.microsoft.com/sharepoint/v3" xsi:nil="true"/>
+    <TaxCatchAll xmlns="230e9df3-be65-4c73-a93b-d1236ebd677e" xsi:nil="true"/>
+    <ImageTagsTaxHTField xmlns="71af3243-3dd4-4a8d-8c0d-dd76da1f02a5">
+      <Terms xmlns="http://schemas.microsoft.com/office/infopath/2007/PartnerControls"/>
+    </ImageTagsTaxHTField>
+    <Image xmlns="71af3243-3dd4-4a8d-8c0d-dd76da1f02a5">
+      <Url xsi:nil="true"/>
+      <Description xsi:nil="true"/>
+    </Image>
+    <Status xmlns="71af3243-3dd4-4a8d-8c0d-dd76da1f02a5">Not started</Status>
+    <Background xmlns="71af3243-3dd4-4a8d-8c0d-dd76da1f02a5">false</Background>
+    <MediaServiceKeyPoints xmlns="71af3243-3dd4-4a8d-8c0d-dd76da1f02a5" xsi:nil="true"/>
+    <SharedWithUsers xmlns="16c05727-aa75-4e4a-9b5f-8a80a1165891">
+      <UserInfo>
+        <DisplayName/>
+        <AccountId xsi:nil="true"/>
+        <AccountType/>
+      </UserInfo>
+    </SharedWithUsers>
+  </documentManagement>
+</p:properties>
+</file>
+
+<file path=customXml/item3.xml><?xml version="1.0" encoding="utf-8"?>
 <ct:contentTypeSchema xmlns:ct="http://schemas.microsoft.com/office/2006/metadata/contentType" xmlns:ma="http://schemas.microsoft.com/office/2006/metadata/properties/metaAttributes" ct:_="" ma:_="" ma:contentTypeName="Document" ma:contentTypeID="0x01010079F111ED35F8CC479449609E8A0923A6" ma:contentTypeVersion="30" ma:contentTypeDescription="Create a new document." ma:contentTypeScope="" ma:versionID="cec0622158e8f13124e9e8fd4de31bd1">
   <xsd:schema xmlns:xsd="http://www.w3.org/2001/XMLSchema" xmlns:xs="http://www.w3.org/2001/XMLSchema" xmlns:p="http://schemas.microsoft.com/office/2006/metadata/properties" xmlns:ns1="http://schemas.microsoft.com/sharepoint/v3" xmlns:ns2="71af3243-3dd4-4a8d-8c0d-dd76da1f02a5" xmlns:ns3="16c05727-aa75-4e4a-9b5f-8a80a1165891" xmlns:ns4="230e9df3-be65-4c73-a93b-d1236ebd677e" targetNamespace="http://schemas.microsoft.com/office/2006/metadata/properties" ma:root="true" ma:fieldsID="3b52f30ab005d15df08657af532e6e38" ns1:_="" ns2:_="" ns3:_="" ns4:_="">
     <xsd:import namespace="http://schemas.microsoft.com/sharepoint/v3"/>
@@ -4911,31 +4939,8 @@
 </ct:contentTypeSchema>
 </file>
 
-<file path=customXml/item3.xml><?xml version="1.0" encoding="utf-8"?>
-<p:properties xmlns:p="http://schemas.microsoft.com/office/2006/metadata/properties" xmlns:xsi="http://www.w3.org/2001/XMLSchema-instance" xmlns:pc="http://schemas.microsoft.com/office/infopath/2007/PartnerControls">
-  <documentManagement>
-    <_ip_UnifiedCompliancePolicyUIAction xmlns="http://schemas.microsoft.com/sharepoint/v3" xsi:nil="true"/>
-    <_ip_UnifiedCompliancePolicyProperties xmlns="http://schemas.microsoft.com/sharepoint/v3" xsi:nil="true"/>
-    <TaxCatchAll xmlns="230e9df3-be65-4c73-a93b-d1236ebd677e" xsi:nil="true"/>
-    <ImageTagsTaxHTField xmlns="71af3243-3dd4-4a8d-8c0d-dd76da1f02a5">
-      <Terms xmlns="http://schemas.microsoft.com/office/infopath/2007/PartnerControls"/>
-    </ImageTagsTaxHTField>
-    <Image xmlns="71af3243-3dd4-4a8d-8c0d-dd76da1f02a5">
-      <Url xsi:nil="true"/>
-      <Description xsi:nil="true"/>
-    </Image>
-    <Status xmlns="71af3243-3dd4-4a8d-8c0d-dd76da1f02a5">Not started</Status>
-    <Background xmlns="71af3243-3dd4-4a8d-8c0d-dd76da1f02a5">false</Background>
-    <MediaServiceKeyPoints xmlns="71af3243-3dd4-4a8d-8c0d-dd76da1f02a5" xsi:nil="true"/>
-    <SharedWithUsers xmlns="16c05727-aa75-4e4a-9b5f-8a80a1165891">
-      <UserInfo>
-        <DisplayName/>
-        <AccountId xsi:nil="true"/>
-        <AccountType/>
-      </UserInfo>
-    </SharedWithUsers>
-  </documentManagement>
-</p:properties>
+<file path=customXml/item4.xml><?xml version="1.0" encoding="utf-8"?>
+<b:Sources xmlns:b="http://schemas.openxmlformats.org/officeDocument/2006/bibliography" xmlns="http://schemas.openxmlformats.org/officeDocument/2006/bibliography" SelectedStyle="\APASixthEditionOfficeOnline.xsl" StyleName="APA" Version="6"/>
 </file>
 
 <file path=customXml/itemProps1.xml><?xml version="1.0" encoding="utf-8"?>
@@ -4947,6 +4952,19 @@
 </file>
 
 <file path=customXml/itemProps2.xml><?xml version="1.0" encoding="utf-8"?>
+<ds:datastoreItem xmlns:ds="http://schemas.openxmlformats.org/officeDocument/2006/customXml" ds:itemID="{2FA1C4FC-8415-4BF3-9F42-41DE68C426A1}">
+  <ds:schemaRefs>
+    <ds:schemaRef ds:uri="http://schemas.microsoft.com/office/2006/metadata/properties"/>
+    <ds:schemaRef ds:uri="http://schemas.microsoft.com/office/infopath/2007/PartnerControls"/>
+    <ds:schemaRef ds:uri="http://schemas.microsoft.com/sharepoint/v3"/>
+    <ds:schemaRef ds:uri="230e9df3-be65-4c73-a93b-d1236ebd677e"/>
+    <ds:schemaRef ds:uri="71af3243-3dd4-4a8d-8c0d-dd76da1f02a5"/>
+    <ds:schemaRef ds:uri="16c05727-aa75-4e4a-9b5f-8a80a1165891"/>
+  </ds:schemaRefs>
+</ds:datastoreItem>
+</file>
+
+<file path=customXml/itemProps3.xml><?xml version="1.0" encoding="utf-8"?>
 <ds:datastoreItem xmlns:ds="http://schemas.openxmlformats.org/officeDocument/2006/customXml" ds:itemID="{E334ADCA-0391-45BE-A0B8-AA9AA9016254}">
   <ds:schemaRefs>
     <ds:schemaRef ds:uri="http://schemas.microsoft.com/office/2006/metadata/contentType"/>
@@ -4967,15 +4985,10 @@
 </ds:datastoreItem>
 </file>
 
-<file path=customXml/itemProps3.xml><?xml version="1.0" encoding="utf-8"?>
-<ds:datastoreItem xmlns:ds="http://schemas.openxmlformats.org/officeDocument/2006/customXml" ds:itemID="{2FA1C4FC-8415-4BF3-9F42-41DE68C426A1}">
+<file path=customXml/itemProps4.xml><?xml version="1.0" encoding="utf-8"?>
+<ds:datastoreItem xmlns:ds="http://schemas.openxmlformats.org/officeDocument/2006/customXml" ds:itemID="{673513B2-79CE-4C66-ACE4-3D67382244F7}">
   <ds:schemaRefs>
-    <ds:schemaRef ds:uri="http://schemas.microsoft.com/office/2006/metadata/properties"/>
-    <ds:schemaRef ds:uri="http://schemas.microsoft.com/office/infopath/2007/PartnerControls"/>
-    <ds:schemaRef ds:uri="http://schemas.microsoft.com/sharepoint/v3"/>
-    <ds:schemaRef ds:uri="230e9df3-be65-4c73-a93b-d1236ebd677e"/>
-    <ds:schemaRef ds:uri="71af3243-3dd4-4a8d-8c0d-dd76da1f02a5"/>
-    <ds:schemaRef ds:uri="16c05727-aa75-4e4a-9b5f-8a80a1165891"/>
+    <ds:schemaRef ds:uri="http://schemas.openxmlformats.org/officeDocument/2006/bibliography"/>
   </ds:schemaRefs>
 </ds:datastoreItem>
 </file>

</xml_diff>

<commit_message>
Updated Resume 2.5.1 few changes
</commit_message>
<xml_diff>
--- a/assets/resume/Resume_Md-Arafat-Hossain.docx
+++ b/assets/resume/Resume_Md-Arafat-Hossain.docx
@@ -22,10 +22,7 @@
     </w:p>
     <w:p>
       <w:r>
-        <w:t>arafat07.ruet@gmail.com</w:t>
-      </w:r>
-      <w:r>
-        <w:t xml:space="preserve"> | </w:t>
+        <w:t xml:space="preserve">arafat07.ruet@gmail.com | </w:t>
       </w:r>
       <w:r>
         <w:t>+8801717451117</w:t>
@@ -342,6 +339,13 @@
           <w:bCs/>
         </w:rPr>
         <w:t>SmartThings</w:t>
+      </w:r>
+      <w:r>
+        <w:rPr>
+          <w:b/>
+          <w:bCs/>
+        </w:rPr>
+        <w:t xml:space="preserve"> iOS</w:t>
       </w:r>
       <w:r>
         <w:t xml:space="preserve"> (20M+ downloads, 4.5+ rating)</w:t>
@@ -1230,18 +1234,156 @@
     </w:p>
     <w:p>
       <w:pPr>
+        <w:pStyle w:val="List"/>
+      </w:pPr>
+      <w:r>
+        <w:rPr>
+          <w:b/>
+          <w:iCs/>
+        </w:rPr>
+        <w:t>SmartThings</w:t>
+      </w:r>
+      <w:r>
+        <w:rPr>
+          <w:b/>
+          <w:iCs/>
+        </w:rPr>
+        <w:t xml:space="preserve"> (iOS)</w:t>
+      </w:r>
+      <w:r>
+        <w:rPr>
+          <w:bCs/>
+          <w:iCs/>
+        </w:rPr>
+        <w:t xml:space="preserve"> – Settings &amp; </w:t>
+      </w:r>
+      <w:proofErr w:type="spellStart"/>
+      <w:r>
+        <w:rPr>
+          <w:bCs/>
+          <w:iCs/>
+        </w:rPr>
+        <w:t>MapView</w:t>
+      </w:r>
+      <w:proofErr w:type="spellEnd"/>
+      <w:r>
+        <w:tab/>
+      </w:r>
+      <w:r>
+        <w:t xml:space="preserve">Mar </w:t>
+      </w:r>
+      <w:r>
+        <w:t>20</w:t>
+      </w:r>
+      <w:r>
+        <w:t>24 –</w:t>
+      </w:r>
+      <w:r>
+        <w:t xml:space="preserve"> </w:t>
+      </w:r>
+      <w:r>
+        <w:t>Present</w:t>
+      </w:r>
+    </w:p>
+    <w:p>
+      <w:pPr>
+        <w:pStyle w:val="ListBullet"/>
+      </w:pPr>
+      <w:r>
+        <w:rPr>
+          <w:b/>
+          <w:bCs/>
+        </w:rPr>
+        <w:t xml:space="preserve">Part </w:t>
+      </w:r>
+      <w:proofErr w:type="gramStart"/>
+      <w:r>
+        <w:rPr>
+          <w:b/>
+          <w:bCs/>
+        </w:rPr>
+        <w:t>Lead</w:t>
+      </w:r>
+      <w:proofErr w:type="gramEnd"/>
+      <w:r>
+        <w:t xml:space="preserve"> -</w:t>
+      </w:r>
+      <w:r>
+        <w:t xml:space="preserve"> managing roadmap, feature ownership, and development execution</w:t>
+      </w:r>
+    </w:p>
+    <w:p>
+      <w:pPr>
+        <w:pStyle w:val="ListBullet"/>
+      </w:pPr>
+      <w:r>
+        <w:t xml:space="preserve">Led responses to Market </w:t>
+      </w:r>
+      <w:proofErr w:type="spellStart"/>
+      <w:r>
+        <w:t>VoCs</w:t>
+      </w:r>
+      <w:proofErr w:type="spellEnd"/>
+      <w:r>
+        <w:t>, resolved QA issues, and ensured stakeholder alignment</w:t>
+      </w:r>
+    </w:p>
+    <w:p>
+      <w:pPr>
         <w:pStyle w:val="ListBullet"/>
         <w:numPr>
           <w:ilvl w:val="0"/>
-          <w:numId w:val="13"/>
+          <w:numId w:val="0"/>
         </w:numPr>
-      </w:pPr>
-      <w:r>
-        <w:rPr>
-          <w:b/>
-          <w:bCs/>
-        </w:rPr>
-        <w:t xml:space="preserve">Tech </w:t>
+        <w:rPr>
+          <w:sz w:val="14"/>
+          <w:szCs w:val="14"/>
+        </w:rPr>
+      </w:pPr>
+    </w:p>
+    <w:p>
+      <w:pPr>
+        <w:pStyle w:val="List"/>
+      </w:pPr>
+      <w:r>
+        <w:rPr>
+          <w:b/>
+          <w:iCs/>
+        </w:rPr>
+        <w:t>Samsung Medison – 5D Viewer</w:t>
+      </w:r>
+      <w:r>
+        <w:tab/>
+      </w:r>
+      <w:r>
+        <w:t>Jan</w:t>
+      </w:r>
+      <w:r>
+        <w:t xml:space="preserve"> </w:t>
+      </w:r>
+      <w:r>
+        <w:t>20</w:t>
+      </w:r>
+      <w:r>
+        <w:t>23 –</w:t>
+      </w:r>
+      <w:r>
+        <w:t xml:space="preserve"> </w:t>
+      </w:r>
+      <w:r>
+        <w:t>Feb 2024</w:t>
+      </w:r>
+    </w:p>
+    <w:p>
+      <w:pPr>
+        <w:pStyle w:val="ListBullet"/>
+      </w:pPr>
+      <w:r>
+        <w:rPr>
+          <w:b/>
+          <w:bCs/>
+        </w:rPr>
+        <w:t xml:space="preserve">Part </w:t>
       </w:r>
       <w:proofErr w:type="gramStart"/>
       <w:r>
@@ -1253,42 +1395,26 @@
       </w:r>
       <w:proofErr w:type="gramEnd"/>
       <w:r>
-        <w:t xml:space="preserve">, </w:t>
+        <w:t xml:space="preserve"> -</w:t>
+      </w:r>
+      <w:r>
+        <w:t xml:space="preserve"> managing roadmap, feature ownership, and development execution</w:t>
+      </w:r>
+    </w:p>
+    <w:p>
+      <w:pPr>
+        <w:pStyle w:val="ListBullet"/>
+      </w:pPr>
+      <w:r>
+        <w:t xml:space="preserve">Led responses to Market </w:t>
       </w:r>
       <w:proofErr w:type="spellStart"/>
       <w:r>
-        <w:rPr>
-          <w:b/>
-          <w:bCs/>
-        </w:rPr>
-        <w:t>DeX</w:t>
+        <w:t>VoCs</w:t>
       </w:r>
       <w:proofErr w:type="spellEnd"/>
       <w:r>
-        <w:rPr>
-          <w:b/>
-          <w:bCs/>
-        </w:rPr>
-        <w:t xml:space="preserve"> for PC</w:t>
-      </w:r>
-      <w:r>
-        <w:t xml:space="preserve"> project (2021–2023) — led feature planning, delivery, and cross-platform coordination for a product </w:t>
-      </w:r>
-      <w:r>
-        <w:t xml:space="preserve">and </w:t>
-      </w:r>
-      <w:r>
-        <w:t xml:space="preserve">mentored </w:t>
-      </w:r>
-      <w:r>
-        <w:rPr>
-          <w:b/>
-          <w:bCs/>
-        </w:rPr>
-        <w:t>12+ team members</w:t>
-      </w:r>
-      <w:r>
-        <w:t>, ensuring high-quality deliverables</w:t>
+        <w:t>, resolved QA issues, and ensured stakeholder alignment</w:t>
       </w:r>
     </w:p>
     <w:p>
@@ -1296,15 +1422,82 @@
         <w:pStyle w:val="ListBullet"/>
         <w:numPr>
           <w:ilvl w:val="0"/>
-          <w:numId w:val="13"/>
+          <w:numId w:val="0"/>
         </w:numPr>
-      </w:pPr>
-      <w:r>
-        <w:rPr>
-          <w:b/>
-          <w:bCs/>
-        </w:rPr>
-        <w:t xml:space="preserve">Part </w:t>
+        <w:rPr>
+          <w:sz w:val="14"/>
+          <w:szCs w:val="14"/>
+        </w:rPr>
+      </w:pPr>
+    </w:p>
+    <w:p>
+      <w:pPr>
+        <w:pStyle w:val="List"/>
+      </w:pPr>
+      <w:r>
+        <w:rPr>
+          <w:rStyle w:val="Emphasis"/>
+        </w:rPr>
+        <w:t xml:space="preserve">Samsung </w:t>
+      </w:r>
+      <w:proofErr w:type="spellStart"/>
+      <w:r>
+        <w:rPr>
+          <w:rStyle w:val="Emphasis"/>
+        </w:rPr>
+        <w:t>DeX</w:t>
+      </w:r>
+      <w:proofErr w:type="spellEnd"/>
+      <w:r>
+        <w:rPr>
+          <w:rStyle w:val="Emphasis"/>
+        </w:rPr>
+        <w:t xml:space="preserve"> for PC</w:t>
+      </w:r>
+      <w:r>
+        <w:tab/>
+      </w:r>
+      <w:r>
+        <w:t>Mar</w:t>
+      </w:r>
+      <w:r>
+        <w:t xml:space="preserve"> </w:t>
+      </w:r>
+      <w:r>
+        <w:t>20</w:t>
+      </w:r>
+      <w:r>
+        <w:t>19</w:t>
+      </w:r>
+      <w:r>
+        <w:t xml:space="preserve"> –</w:t>
+      </w:r>
+      <w:r>
+        <w:t xml:space="preserve"> </w:t>
+      </w:r>
+      <w:r>
+        <w:t>Dec</w:t>
+      </w:r>
+      <w:r>
+        <w:t xml:space="preserve"> </w:t>
+      </w:r>
+      <w:r>
+        <w:t>20</w:t>
+      </w:r>
+      <w:r>
+        <w:t>22</w:t>
+      </w:r>
+    </w:p>
+    <w:p>
+      <w:pPr>
+        <w:pStyle w:val="ListBullet"/>
+      </w:pPr>
+      <w:r>
+        <w:rPr>
+          <w:b/>
+          <w:bCs/>
+        </w:rPr>
+        <w:t xml:space="preserve">Tech </w:t>
       </w:r>
       <w:proofErr w:type="gramStart"/>
       <w:r>
@@ -1316,33 +1509,82 @@
       </w:r>
       <w:proofErr w:type="gramEnd"/>
       <w:r>
-        <w:rPr>
-          <w:b/>
-          <w:bCs/>
-        </w:rPr>
-        <w:t xml:space="preserve"> &amp; Lead Developer</w:t>
-      </w:r>
-      <w:r>
-        <w:t xml:space="preserve">, </w:t>
-      </w:r>
-      <w:proofErr w:type="spellStart"/>
-      <w:r>
-        <w:rPr>
-          <w:b/>
-          <w:bCs/>
-        </w:rPr>
-        <w:t>DeX</w:t>
-      </w:r>
-      <w:proofErr w:type="spellEnd"/>
-      <w:r>
-        <w:rPr>
-          <w:b/>
-          <w:bCs/>
-        </w:rPr>
-        <w:t xml:space="preserve"> for PC (macOS)</w:t>
-      </w:r>
-      <w:r>
-        <w:t xml:space="preserve"> — oversaw architecture, implementation, and release processes</w:t>
+        <w:t xml:space="preserve"> -</w:t>
+      </w:r>
+      <w:r>
+        <w:t xml:space="preserve"> responsible for feature planning, delivery, and cross-platform coordination</w:t>
+      </w:r>
+    </w:p>
+    <w:p>
+      <w:pPr>
+        <w:pStyle w:val="ListBullet"/>
+      </w:pPr>
+      <w:r>
+        <w:t xml:space="preserve">Mentored </w:t>
+      </w:r>
+      <w:r>
+        <w:rPr>
+          <w:b/>
+          <w:bCs/>
+        </w:rPr>
+        <w:t>12+ engineers</w:t>
+      </w:r>
+      <w:r>
+        <w:t>, ensuring timely and high-quality deliverables.</w:t>
+      </w:r>
+    </w:p>
+    <w:p>
+      <w:pPr>
+        <w:pStyle w:val="ListBullet"/>
+      </w:pPr>
+      <w:r>
+        <w:t xml:space="preserve">Served as </w:t>
+      </w:r>
+      <w:r>
+        <w:rPr>
+          <w:b/>
+          <w:bCs/>
+        </w:rPr>
+        <w:t>Lead Developer</w:t>
+      </w:r>
+      <w:r>
+        <w:t xml:space="preserve"> (macOS), overseeing architecture, implementation, and release pipeline</w:t>
+      </w:r>
+    </w:p>
+    <w:p>
+      <w:pPr>
+        <w:pStyle w:val="ListBullet"/>
+      </w:pPr>
+      <w:r>
+        <w:t xml:space="preserve">Delivered a PoC of the </w:t>
+      </w:r>
+      <w:r>
+        <w:rPr>
+          <w:b/>
+          <w:bCs/>
+        </w:rPr>
+        <w:t>macOS</w:t>
+      </w:r>
+      <w:r>
+        <w:t xml:space="preserve"> client to the </w:t>
+      </w:r>
+      <w:r>
+        <w:rPr>
+          <w:b/>
+          <w:bCs/>
+        </w:rPr>
+        <w:t>CTO</w:t>
+      </w:r>
+      <w:r>
+        <w:t xml:space="preserve"> of Samsung Electronics, securing executive alignment</w:t>
+      </w:r>
+    </w:p>
+    <w:p>
+      <w:pPr>
+        <w:pStyle w:val="ListBullet"/>
+      </w:pPr>
+      <w:r>
+        <w:t>Collaborated with Product Managers and VPs to define functional and non-functional requirements</w:t>
       </w:r>
     </w:p>
     <w:p>
@@ -1350,61 +1592,53 @@
         <w:pStyle w:val="ListBullet"/>
         <w:numPr>
           <w:ilvl w:val="0"/>
-          <w:numId w:val="13"/>
+          <w:numId w:val="0"/>
         </w:numPr>
-      </w:pPr>
-      <w:r>
-        <w:rPr>
-          <w:b/>
-          <w:bCs/>
-        </w:rPr>
-        <w:t xml:space="preserve">Part </w:t>
-      </w:r>
-      <w:proofErr w:type="gramStart"/>
-      <w:r>
-        <w:rPr>
-          <w:b/>
-          <w:bCs/>
-        </w:rPr>
-        <w:t>Lead</w:t>
-      </w:r>
-      <w:proofErr w:type="gramEnd"/>
-      <w:r>
-        <w:t xml:space="preserve">, </w:t>
-      </w:r>
-      <w:r>
-        <w:rPr>
-          <w:b/>
-          <w:bCs/>
-        </w:rPr>
-        <w:t xml:space="preserve">SmartThings (Settings &amp; </w:t>
-      </w:r>
-      <w:proofErr w:type="spellStart"/>
-      <w:r>
-        <w:rPr>
-          <w:b/>
-          <w:bCs/>
-        </w:rPr>
-        <w:t>MapView</w:t>
-      </w:r>
-      <w:proofErr w:type="spellEnd"/>
-      <w:r>
-        <w:rPr>
-          <w:b/>
-          <w:bCs/>
-        </w:rPr>
-        <w:t>)</w:t>
-      </w:r>
-      <w:r>
-        <w:t xml:space="preserve"> — led roadmap planning, handled market </w:t>
-      </w:r>
-      <w:proofErr w:type="spellStart"/>
-      <w:r>
-        <w:t>VoCs</w:t>
-      </w:r>
-      <w:proofErr w:type="spellEnd"/>
-      <w:r>
-        <w:t>, and resolved QA issues</w:t>
+        <w:rPr>
+          <w:sz w:val="14"/>
+          <w:szCs w:val="14"/>
+        </w:rPr>
+      </w:pPr>
+    </w:p>
+    <w:p>
+      <w:pPr>
+        <w:pStyle w:val="List"/>
+      </w:pPr>
+      <w:r>
+        <w:rPr>
+          <w:b/>
+          <w:iCs/>
+        </w:rPr>
+        <w:t>Organization-wide</w:t>
+      </w:r>
+      <w:r>
+        <w:tab/>
+      </w:r>
+    </w:p>
+    <w:p>
+      <w:pPr>
+        <w:pStyle w:val="ListBullet"/>
+      </w:pPr>
+      <w:r>
+        <w:t xml:space="preserve">Onboarded </w:t>
+      </w:r>
+      <w:r>
+        <w:rPr>
+          <w:b/>
+          <w:bCs/>
+        </w:rPr>
+        <w:t>5+ new engineers</w:t>
+      </w:r>
+      <w:r>
+        <w:t xml:space="preserve"> across multiple projects</w:t>
+      </w:r>
+    </w:p>
+    <w:p>
+      <w:pPr>
+        <w:pStyle w:val="ListBullet"/>
+      </w:pPr>
+      <w:r>
+        <w:t>Actively participated in recruitment processes, including technical interviews and evaluations</w:t>
       </w:r>
     </w:p>
     <w:p>
@@ -1412,160 +1646,8 @@
         <w:pStyle w:val="ListBullet"/>
         <w:numPr>
           <w:ilvl w:val="0"/>
-          <w:numId w:val="13"/>
+          <w:numId w:val="0"/>
         </w:numPr>
-      </w:pPr>
-      <w:r>
-        <w:rPr>
-          <w:b/>
-          <w:bCs/>
-        </w:rPr>
-        <w:t xml:space="preserve">Tech </w:t>
-      </w:r>
-      <w:proofErr w:type="gramStart"/>
-      <w:r>
-        <w:rPr>
-          <w:b/>
-          <w:bCs/>
-        </w:rPr>
-        <w:t>Lead</w:t>
-      </w:r>
-      <w:proofErr w:type="gramEnd"/>
-      <w:r>
-        <w:t xml:space="preserve">, </w:t>
-      </w:r>
-      <w:r>
-        <w:rPr>
-          <w:b/>
-          <w:bCs/>
-        </w:rPr>
-        <w:t>5D Viewer</w:t>
-      </w:r>
-      <w:r>
-        <w:t xml:space="preserve"> — facilitated communication with HQ, managed documentation, and conducted knowledge transfer</w:t>
-      </w:r>
-    </w:p>
-    <w:p>
-      <w:pPr>
-        <w:pStyle w:val="ListBullet"/>
-        <w:numPr>
-          <w:ilvl w:val="0"/>
-          <w:numId w:val="13"/>
-        </w:numPr>
-      </w:pPr>
-      <w:r>
-        <w:t xml:space="preserve">Delivered a </w:t>
-      </w:r>
-      <w:r>
-        <w:rPr>
-          <w:b/>
-          <w:bCs/>
-        </w:rPr>
-        <w:t xml:space="preserve">proof-of-concept of </w:t>
-      </w:r>
-      <w:proofErr w:type="spellStart"/>
-      <w:r>
-        <w:rPr>
-          <w:b/>
-          <w:bCs/>
-        </w:rPr>
-        <w:t>DeX</w:t>
-      </w:r>
-      <w:proofErr w:type="spellEnd"/>
-      <w:r>
-        <w:rPr>
-          <w:b/>
-          <w:bCs/>
-        </w:rPr>
-        <w:t xml:space="preserve"> for macOS</w:t>
-      </w:r>
-      <w:r>
-        <w:t xml:space="preserve"> to Samsung CTO, driving executive buy-in and strategic direction</w:t>
-      </w:r>
-    </w:p>
-    <w:p>
-      <w:pPr>
-        <w:pStyle w:val="ListBullet"/>
-        <w:numPr>
-          <w:ilvl w:val="0"/>
-          <w:numId w:val="13"/>
-        </w:numPr>
-      </w:pPr>
-      <w:r>
-        <w:t xml:space="preserve">Collaborated closely with </w:t>
-      </w:r>
-      <w:r>
-        <w:rPr>
-          <w:b/>
-          <w:bCs/>
-        </w:rPr>
-        <w:t>Product Managers &amp; VPs</w:t>
-      </w:r>
-      <w:r>
-        <w:t xml:space="preserve"> to define </w:t>
-      </w:r>
-      <w:r>
-        <w:rPr>
-          <w:b/>
-          <w:bCs/>
-        </w:rPr>
-        <w:t>functional &amp; non-functional requirements</w:t>
-      </w:r>
-      <w:r>
-        <w:t xml:space="preserve"> for </w:t>
-      </w:r>
-      <w:proofErr w:type="spellStart"/>
-      <w:r>
-        <w:rPr>
-          <w:b/>
-          <w:bCs/>
-        </w:rPr>
-        <w:t>DeX</w:t>
-      </w:r>
-      <w:proofErr w:type="spellEnd"/>
-      <w:r>
-        <w:rPr>
-          <w:b/>
-          <w:bCs/>
-        </w:rPr>
-        <w:t xml:space="preserve"> </w:t>
-      </w:r>
-      <w:r>
-        <w:t>project</w:t>
-      </w:r>
-    </w:p>
-    <w:p>
-      <w:pPr>
-        <w:pStyle w:val="ListParagraph"/>
-        <w:numPr>
-          <w:ilvl w:val="0"/>
-          <w:numId w:val="13"/>
-        </w:numPr>
-        <w:jc w:val="left"/>
-      </w:pPr>
-      <w:r>
-        <w:t>O</w:t>
-      </w:r>
-      <w:r>
-        <w:t xml:space="preserve">nboarded </w:t>
-      </w:r>
-      <w:r>
-        <w:rPr>
-          <w:b/>
-          <w:bCs/>
-        </w:rPr>
-        <w:t>5 new hires</w:t>
-      </w:r>
-      <w:r>
-        <w:t>, and participated in recruitment and interview evaluations</w:t>
-      </w:r>
-    </w:p>
-    <w:p>
-      <w:pPr>
-        <w:pStyle w:val="Space"/>
-        <w:rPr>
-          <w:sz w:val="22"/>
-        </w:rPr>
       </w:pPr>
     </w:p>
     <w:p>
@@ -1691,7 +1773,7 @@
   <w:abstractNum w:abstractNumId="0" w15:restartNumberingAfterBreak="0">
     <w:nsid w:val="FFFFFF89"/>
     <w:multiLevelType w:val="singleLevel"/>
-    <w:tmpl w:val="B97435BE"/>
+    <w:tmpl w:val="00FAE4B0"/>
     <w:lvl w:ilvl="0">
       <w:start w:val="1"/>
       <w:numFmt w:val="bullet"/>
@@ -4586,42 +4668,10 @@
 </file>
 
 <file path=customXml/item1.xml><?xml version="1.0" encoding="utf-8"?>
-<?mso-contentType ?>
-<FormTemplates xmlns="http://schemas.microsoft.com/sharepoint/v3/contenttype/forms">
-  <Display>DocumentLibraryForm</Display>
-  <Edit>DocumentLibraryForm</Edit>
-  <New>DocumentLibraryForm</New>
-</FormTemplates>
+<b:Sources xmlns:b="http://schemas.openxmlformats.org/officeDocument/2006/bibliography" xmlns="http://schemas.openxmlformats.org/officeDocument/2006/bibliography" SelectedStyle="\APASixthEditionOfficeOnline.xsl" StyleName="APA" Version="6"/>
 </file>
 
 <file path=customXml/item2.xml><?xml version="1.0" encoding="utf-8"?>
-<p:properties xmlns:p="http://schemas.microsoft.com/office/2006/metadata/properties" xmlns:xsi="http://www.w3.org/2001/XMLSchema-instance" xmlns:pc="http://schemas.microsoft.com/office/infopath/2007/PartnerControls">
-  <documentManagement>
-    <_ip_UnifiedCompliancePolicyUIAction xmlns="http://schemas.microsoft.com/sharepoint/v3" xsi:nil="true"/>
-    <_ip_UnifiedCompliancePolicyProperties xmlns="http://schemas.microsoft.com/sharepoint/v3" xsi:nil="true"/>
-    <TaxCatchAll xmlns="230e9df3-be65-4c73-a93b-d1236ebd677e" xsi:nil="true"/>
-    <ImageTagsTaxHTField xmlns="71af3243-3dd4-4a8d-8c0d-dd76da1f02a5">
-      <Terms xmlns="http://schemas.microsoft.com/office/infopath/2007/PartnerControls"/>
-    </ImageTagsTaxHTField>
-    <Image xmlns="71af3243-3dd4-4a8d-8c0d-dd76da1f02a5">
-      <Url xsi:nil="true"/>
-      <Description xsi:nil="true"/>
-    </Image>
-    <Status xmlns="71af3243-3dd4-4a8d-8c0d-dd76da1f02a5">Not started</Status>
-    <Background xmlns="71af3243-3dd4-4a8d-8c0d-dd76da1f02a5">false</Background>
-    <MediaServiceKeyPoints xmlns="71af3243-3dd4-4a8d-8c0d-dd76da1f02a5" xsi:nil="true"/>
-    <SharedWithUsers xmlns="16c05727-aa75-4e4a-9b5f-8a80a1165891">
-      <UserInfo>
-        <DisplayName/>
-        <AccountId xsi:nil="true"/>
-        <AccountType/>
-      </UserInfo>
-    </SharedWithUsers>
-  </documentManagement>
-</p:properties>
-</file>
-
-<file path=customXml/item3.xml><?xml version="1.0" encoding="utf-8"?>
 <ct:contentTypeSchema xmlns:ct="http://schemas.microsoft.com/office/2006/metadata/contentType" xmlns:ma="http://schemas.microsoft.com/office/2006/metadata/properties/metaAttributes" ct:_="" ma:_="" ma:contentTypeName="Document" ma:contentTypeID="0x01010079F111ED35F8CC479449609E8A0923A6" ma:contentTypeVersion="30" ma:contentTypeDescription="Create a new document." ma:contentTypeScope="" ma:versionID="cec0622158e8f13124e9e8fd4de31bd1">
   <xsd:schema xmlns:xsd="http://www.w3.org/2001/XMLSchema" xmlns:xs="http://www.w3.org/2001/XMLSchema" xmlns:p="http://schemas.microsoft.com/office/2006/metadata/properties" xmlns:ns1="http://schemas.microsoft.com/sharepoint/v3" xmlns:ns2="71af3243-3dd4-4a8d-8c0d-dd76da1f02a5" xmlns:ns3="16c05727-aa75-4e4a-9b5f-8a80a1165891" xmlns:ns4="230e9df3-be65-4c73-a93b-d1236ebd677e" targetNamespace="http://schemas.microsoft.com/office/2006/metadata/properties" ma:root="true" ma:fieldsID="3b52f30ab005d15df08657af532e6e38" ns1:_="" ns2:_="" ns3:_="" ns4:_="">
     <xsd:import namespace="http://schemas.microsoft.com/sharepoint/v3"/>
@@ -4939,32 +4989,51 @@
 </ct:contentTypeSchema>
 </file>
 
+<file path=customXml/item3.xml><?xml version="1.0" encoding="utf-8"?>
+<p:properties xmlns:p="http://schemas.microsoft.com/office/2006/metadata/properties" xmlns:xsi="http://www.w3.org/2001/XMLSchema-instance" xmlns:pc="http://schemas.microsoft.com/office/infopath/2007/PartnerControls">
+  <documentManagement>
+    <_ip_UnifiedCompliancePolicyUIAction xmlns="http://schemas.microsoft.com/sharepoint/v3" xsi:nil="true"/>
+    <_ip_UnifiedCompliancePolicyProperties xmlns="http://schemas.microsoft.com/sharepoint/v3" xsi:nil="true"/>
+    <TaxCatchAll xmlns="230e9df3-be65-4c73-a93b-d1236ebd677e" xsi:nil="true"/>
+    <ImageTagsTaxHTField xmlns="71af3243-3dd4-4a8d-8c0d-dd76da1f02a5">
+      <Terms xmlns="http://schemas.microsoft.com/office/infopath/2007/PartnerControls"/>
+    </ImageTagsTaxHTField>
+    <Image xmlns="71af3243-3dd4-4a8d-8c0d-dd76da1f02a5">
+      <Url xsi:nil="true"/>
+      <Description xsi:nil="true"/>
+    </Image>
+    <Status xmlns="71af3243-3dd4-4a8d-8c0d-dd76da1f02a5">Not started</Status>
+    <Background xmlns="71af3243-3dd4-4a8d-8c0d-dd76da1f02a5">false</Background>
+    <MediaServiceKeyPoints xmlns="71af3243-3dd4-4a8d-8c0d-dd76da1f02a5" xsi:nil="true"/>
+    <SharedWithUsers xmlns="16c05727-aa75-4e4a-9b5f-8a80a1165891">
+      <UserInfo>
+        <DisplayName/>
+        <AccountId xsi:nil="true"/>
+        <AccountType/>
+      </UserInfo>
+    </SharedWithUsers>
+  </documentManagement>
+</p:properties>
+</file>
+
 <file path=customXml/item4.xml><?xml version="1.0" encoding="utf-8"?>
-<b:Sources xmlns:b="http://schemas.openxmlformats.org/officeDocument/2006/bibliography" xmlns="http://schemas.openxmlformats.org/officeDocument/2006/bibliography" SelectedStyle="\APASixthEditionOfficeOnline.xsl" StyleName="APA" Version="6"/>
+<?mso-contentType ?>
+<FormTemplates xmlns="http://schemas.microsoft.com/sharepoint/v3/contenttype/forms">
+  <Display>DocumentLibraryForm</Display>
+  <Edit>DocumentLibraryForm</Edit>
+  <New>DocumentLibraryForm</New>
+</FormTemplates>
 </file>
 
 <file path=customXml/itemProps1.xml><?xml version="1.0" encoding="utf-8"?>
-<ds:datastoreItem xmlns:ds="http://schemas.openxmlformats.org/officeDocument/2006/customXml" ds:itemID="{F8158BE5-FF4A-47EA-ABCC-F2FC8C69734F}">
+<ds:datastoreItem xmlns:ds="http://schemas.openxmlformats.org/officeDocument/2006/customXml" ds:itemID="{673513B2-79CE-4C66-ACE4-3D67382244F7}">
   <ds:schemaRefs>
-    <ds:schemaRef ds:uri="http://schemas.microsoft.com/sharepoint/v3/contenttype/forms"/>
+    <ds:schemaRef ds:uri="http://schemas.openxmlformats.org/officeDocument/2006/bibliography"/>
   </ds:schemaRefs>
 </ds:datastoreItem>
 </file>
 
 <file path=customXml/itemProps2.xml><?xml version="1.0" encoding="utf-8"?>
-<ds:datastoreItem xmlns:ds="http://schemas.openxmlformats.org/officeDocument/2006/customXml" ds:itemID="{2FA1C4FC-8415-4BF3-9F42-41DE68C426A1}">
-  <ds:schemaRefs>
-    <ds:schemaRef ds:uri="http://schemas.microsoft.com/office/2006/metadata/properties"/>
-    <ds:schemaRef ds:uri="http://schemas.microsoft.com/office/infopath/2007/PartnerControls"/>
-    <ds:schemaRef ds:uri="http://schemas.microsoft.com/sharepoint/v3"/>
-    <ds:schemaRef ds:uri="230e9df3-be65-4c73-a93b-d1236ebd677e"/>
-    <ds:schemaRef ds:uri="71af3243-3dd4-4a8d-8c0d-dd76da1f02a5"/>
-    <ds:schemaRef ds:uri="16c05727-aa75-4e4a-9b5f-8a80a1165891"/>
-  </ds:schemaRefs>
-</ds:datastoreItem>
-</file>
-
-<file path=customXml/itemProps3.xml><?xml version="1.0" encoding="utf-8"?>
 <ds:datastoreItem xmlns:ds="http://schemas.openxmlformats.org/officeDocument/2006/customXml" ds:itemID="{E334ADCA-0391-45BE-A0B8-AA9AA9016254}">
   <ds:schemaRefs>
     <ds:schemaRef ds:uri="http://schemas.microsoft.com/office/2006/metadata/contentType"/>
@@ -4985,10 +5054,23 @@
 </ds:datastoreItem>
 </file>
 
+<file path=customXml/itemProps3.xml><?xml version="1.0" encoding="utf-8"?>
+<ds:datastoreItem xmlns:ds="http://schemas.openxmlformats.org/officeDocument/2006/customXml" ds:itemID="{2FA1C4FC-8415-4BF3-9F42-41DE68C426A1}">
+  <ds:schemaRefs>
+    <ds:schemaRef ds:uri="http://schemas.microsoft.com/office/2006/metadata/properties"/>
+    <ds:schemaRef ds:uri="http://schemas.microsoft.com/office/infopath/2007/PartnerControls"/>
+    <ds:schemaRef ds:uri="http://schemas.microsoft.com/sharepoint/v3"/>
+    <ds:schemaRef ds:uri="230e9df3-be65-4c73-a93b-d1236ebd677e"/>
+    <ds:schemaRef ds:uri="71af3243-3dd4-4a8d-8c0d-dd76da1f02a5"/>
+    <ds:schemaRef ds:uri="16c05727-aa75-4e4a-9b5f-8a80a1165891"/>
+  </ds:schemaRefs>
+</ds:datastoreItem>
+</file>
+
 <file path=customXml/itemProps4.xml><?xml version="1.0" encoding="utf-8"?>
-<ds:datastoreItem xmlns:ds="http://schemas.openxmlformats.org/officeDocument/2006/customXml" ds:itemID="{673513B2-79CE-4C66-ACE4-3D67382244F7}">
+<ds:datastoreItem xmlns:ds="http://schemas.openxmlformats.org/officeDocument/2006/customXml" ds:itemID="{F8158BE5-FF4A-47EA-ABCC-F2FC8C69734F}">
   <ds:schemaRefs>
-    <ds:schemaRef ds:uri="http://schemas.openxmlformats.org/officeDocument/2006/bibliography"/>
+    <ds:schemaRef ds:uri="http://schemas.microsoft.com/sharepoint/v3/contenttype/forms"/>
   </ds:schemaRefs>
 </ds:datastoreItem>
 </file>

</xml_diff>